<commit_message>
updated affars with latest from JEFF. Had to make manual changes to 4 documents to make sure the TOC's were correct. We have to give Jeff back everything except for the 2 MP (mandatory procedure) files he gave us on 7/9.
</commit_message>
<xml_diff>
--- a/AFFARS/DEVELOPMENT/5301.docx
+++ b/AFFARS/DEVELOPMENT/5301.docx
@@ -1,6 +1,6 @@
 
 <file path=word/document.xml><?xml version="1.0" encoding="utf-8"?>
-<w:document xmlns:wpc="http://schemas.microsoft.com/office/word/2010/wordprocessingCanvas" xmlns:cx="http://schemas.microsoft.com/office/drawing/2014/chartex" xmlns:cx1="http://schemas.microsoft.com/office/drawing/2015/9/8/chartex" xmlns:mc="http://schemas.openxmlformats.org/markup-compatibility/2006" xmlns:o="urn:schemas-microsoft-com:office:office" xmlns:r="http://schemas.openxmlformats.org/officeDocument/2006/relationships" xmlns:m="http://schemas.openxmlformats.org/officeDocument/2006/math" xmlns:v="urn:schemas-microsoft-com:vml" xmlns:wp14="http://schemas.microsoft.com/office/word/2010/wordprocessingDrawing" xmlns:wp="http://schemas.openxmlformats.org/drawingml/2006/wordprocessingDrawing" xmlns:w10="urn:schemas-microsoft-com:office:word" xmlns:w="http://schemas.openxmlformats.org/wordprocessingml/2006/main" xmlns:w14="http://schemas.microsoft.com/office/word/2010/wordml" xmlns:w15="http://schemas.microsoft.com/office/word/2012/wordml" xmlns:w16se="http://schemas.microsoft.com/office/word/2015/wordml/symex" xmlns:wpg="http://schemas.microsoft.com/office/word/2010/wordprocessingGroup" xmlns:wpi="http://schemas.microsoft.com/office/word/2010/wordprocessingInk" xmlns:wne="http://schemas.microsoft.com/office/word/2006/wordml" xmlns:wps="http://schemas.microsoft.com/office/word/2010/wordprocessingShape" mc:Ignorable="w14 w15 w16se wp14">
+<w:document xmlns:wpc="http://schemas.microsoft.com/office/word/2010/wordprocessingCanvas" xmlns:cx="http://schemas.microsoft.com/office/drawing/2014/chartex" xmlns:cx1="http://schemas.microsoft.com/office/drawing/2015/9/8/chartex" xmlns:cx2="http://schemas.microsoft.com/office/drawing/2015/10/21/chartex" xmlns:cx3="http://schemas.microsoft.com/office/drawing/2016/5/9/chartex" xmlns:cx4="http://schemas.microsoft.com/office/drawing/2016/5/10/chartex" xmlns:cx5="http://schemas.microsoft.com/office/drawing/2016/5/11/chartex" xmlns:cx6="http://schemas.microsoft.com/office/drawing/2016/5/12/chartex" xmlns:cx7="http://schemas.microsoft.com/office/drawing/2016/5/13/chartex" xmlns:cx8="http://schemas.microsoft.com/office/drawing/2016/5/14/chartex" xmlns:mc="http://schemas.openxmlformats.org/markup-compatibility/2006" xmlns:aink="http://schemas.microsoft.com/office/drawing/2016/ink" xmlns:am3d="http://schemas.microsoft.com/office/drawing/2017/model3d" xmlns:o="urn:schemas-microsoft-com:office:office" xmlns:r="http://schemas.openxmlformats.org/officeDocument/2006/relationships" xmlns:m="http://schemas.openxmlformats.org/officeDocument/2006/math" xmlns:v="urn:schemas-microsoft-com:vml" xmlns:wp14="http://schemas.microsoft.com/office/word/2010/wordprocessingDrawing" xmlns:wp="http://schemas.openxmlformats.org/drawingml/2006/wordprocessingDrawing" xmlns:w10="urn:schemas-microsoft-com:office:word" xmlns:w="http://schemas.openxmlformats.org/wordprocessingml/2006/main" xmlns:w14="http://schemas.microsoft.com/office/word/2010/wordml" xmlns:w15="http://schemas.microsoft.com/office/word/2012/wordml" xmlns:w16cex="http://schemas.microsoft.com/office/word/2018/wordml/cex" xmlns:w16cid="http://schemas.microsoft.com/office/word/2016/wordml/cid" xmlns:w16="http://schemas.microsoft.com/office/word/2018/wordml" xmlns:w16se="http://schemas.microsoft.com/office/word/2015/wordml/symex" xmlns:wpg="http://schemas.microsoft.com/office/word/2010/wordprocessingGroup" xmlns:wpi="http://schemas.microsoft.com/office/word/2010/wordprocessingInk" xmlns:wne="http://schemas.microsoft.com/office/word/2006/wordml" xmlns:wps="http://schemas.microsoft.com/office/word/2010/wordprocessingShape" mc:Ignorable="w14 w15 w16se w16cid w16 w16cex wp14">
   <w:background w:color="FFFFFF"/>
   <w:body>
     <w:p>
@@ -51,6 +51,54 @@
     </w:p>
     <w:p>
       <w:pPr>
+        <w:pStyle w:val="TOC1"/>
+        <w:tabs>
+          <w:tab w:val="right" w:leader="dot" w:pos="9350"/>
+        </w:tabs>
+        <w:rPr>
+          <w:rFonts w:asciiTheme="minorHAnsi" w:eastAsiaTheme="minorEastAsia" w:hAnsiTheme="minorHAnsi" w:cstheme="minorBidi"/>
+          <w:noProof/>
+          <w:sz w:val="22"/>
+          <w:szCs w:val="22"/>
+        </w:rPr>
+      </w:pPr>
+      <w:r>
+        <w:rPr>
+          <w:b/>
+          <w:sz w:val="28"/>
+          <w:szCs w:val="24"/>
+        </w:rPr>
+        <w:fldChar w:fldCharType="begin"/>
+      </w:r>
+      <w:r>
+        <w:rPr>
+          <w:b/>
+          <w:sz w:val="28"/>
+          <w:szCs w:val="24"/>
+        </w:rPr>
+        <w:instrText xml:space="preserve"> TOC \n \p " " \h \z \t "Heading 2,1,Heading 3,2,Heading 4,2,Normal_change,1" </w:instrText>
+      </w:r>
+      <w:r>
+        <w:rPr>
+          <w:b/>
+          <w:sz w:val="28"/>
+          <w:szCs w:val="24"/>
+        </w:rPr>
+        <w:fldChar w:fldCharType="separate"/>
+      </w:r>
+      <w:hyperlink w:anchor="_Toc45291365" w:history="1">
+        <w:r>
+          <w:rPr>
+            <w:rStyle w:val="Hyperlink"/>
+            <w:caps/>
+            <w:noProof/>
+          </w:rPr>
+          <w:t>SUBPART 5301.1 – PURPOSE, AUTHORITY, and ISSUANCE</w:t>
+        </w:r>
+      </w:hyperlink>
+    </w:p>
+    <w:p>
+      <w:pPr>
         <w:pStyle w:val="TOC2"/>
         <w:tabs>
           <w:tab w:val="right" w:leader="dot" w:pos="9350"/>
@@ -62,41 +110,19 @@
           <w:szCs w:val="22"/>
         </w:rPr>
       </w:pPr>
-      <w:r>
-        <w:rPr>
-          <w:sz w:val="28"/>
-          <w:szCs w:val="24"/>
-        </w:rPr>
-        <w:fldChar w:fldCharType="begin"/>
-      </w:r>
-      <w:r>
-        <w:rPr>
-          <w:sz w:val="28"/>
-          <w:szCs w:val="24"/>
-        </w:rPr>
-        <w:instrText xml:space="preserve"> TOC \o "2-4" \n \h \t "myStyle, yourStyle" </w:instrText>
-      </w:r>
-      <w:r>
-        <w:rPr>
-          <w:sz w:val="28"/>
-          <w:szCs w:val="24"/>
-        </w:rPr>
-        <w:fldChar w:fldCharType="separate"/>
-      </w:r>
-      <w:hyperlink w:anchor="_Toc38364178" w:history="1">
-        <w:r>
-          <w:rPr>
-            <w:rStyle w:val="Hyperlink"/>
-            <w:caps/>
+      <w:hyperlink w:anchor="_Toc45291366" w:history="1">
+        <w:r>
+          <w:rPr>
+            <w:rStyle w:val="Hyperlink"/>
             <w:noProof/>
           </w:rPr>
-          <w:t>SUBPART 5301.1 – PURPOSE, AUTHORITY, and ISSUANCE</w:t>
+          <w:t>5301.101   Purpose</w:t>
         </w:r>
       </w:hyperlink>
     </w:p>
     <w:p>
       <w:pPr>
-        <w:pStyle w:val="TOC3"/>
+        <w:pStyle w:val="TOC2"/>
         <w:tabs>
           <w:tab w:val="right" w:leader="dot" w:pos="9350"/>
         </w:tabs>
@@ -107,19 +133,19 @@
           <w:szCs w:val="22"/>
         </w:rPr>
       </w:pPr>
-      <w:hyperlink w:anchor="_Toc38364179" w:history="1">
+      <w:hyperlink w:anchor="_Toc45291367" w:history="1">
         <w:r>
           <w:rPr>
             <w:rStyle w:val="Hyperlink"/>
             <w:noProof/>
           </w:rPr>
-          <w:t>5301.101   Purpose</w:t>
+          <w:t>5301.105-1   Publication and Code Arrangement</w:t>
         </w:r>
       </w:hyperlink>
     </w:p>
     <w:p>
       <w:pPr>
-        <w:pStyle w:val="TOC3"/>
+        <w:pStyle w:val="TOC2"/>
         <w:tabs>
           <w:tab w:val="right" w:leader="dot" w:pos="9350"/>
         </w:tabs>
@@ -130,19 +156,19 @@
           <w:szCs w:val="22"/>
         </w:rPr>
       </w:pPr>
-      <w:hyperlink w:anchor="_Toc38364180" w:history="1">
+      <w:hyperlink w:anchor="_Toc45291368" w:history="1">
         <w:r>
           <w:rPr>
             <w:rStyle w:val="Hyperlink"/>
             <w:noProof/>
           </w:rPr>
-          <w:t>5301.105-1   Publication and Code Arrangement</w:t>
+          <w:t>5301.170   Peer Reviews</w:t>
         </w:r>
       </w:hyperlink>
     </w:p>
     <w:p>
       <w:pPr>
-        <w:pStyle w:val="TOC3"/>
+        <w:pStyle w:val="TOC1"/>
         <w:tabs>
           <w:tab w:val="right" w:leader="dot" w:pos="9350"/>
         </w:tabs>
@@ -153,13 +179,13 @@
           <w:szCs w:val="22"/>
         </w:rPr>
       </w:pPr>
-      <w:hyperlink w:anchor="_Toc38364181" w:history="1">
+      <w:hyperlink w:anchor="_Toc45291369" w:history="1">
         <w:r>
           <w:rPr>
             <w:rStyle w:val="Hyperlink"/>
             <w:noProof/>
           </w:rPr>
-          <w:t>5301.170   Peer Reviews</w:t>
+          <w:t>SUBPART 5301.2 – ADMINISTRATION</w:t>
         </w:r>
       </w:hyperlink>
     </w:p>
@@ -176,19 +202,19 @@
           <w:szCs w:val="22"/>
         </w:rPr>
       </w:pPr>
-      <w:hyperlink w:anchor="_Toc38364182" w:history="1">
+      <w:hyperlink w:anchor="_Toc45291370" w:history="1">
         <w:r>
           <w:rPr>
             <w:rStyle w:val="Hyperlink"/>
             <w:noProof/>
           </w:rPr>
-          <w:t>SUBPART 5301.2 – ADMINISTRATION</w:t>
+          <w:t>5301.201-1   The Two Councils</w:t>
         </w:r>
       </w:hyperlink>
     </w:p>
     <w:p>
       <w:pPr>
-        <w:pStyle w:val="TOC3"/>
+        <w:pStyle w:val="TOC2"/>
         <w:tabs>
           <w:tab w:val="right" w:leader="dot" w:pos="9350"/>
         </w:tabs>
@@ -199,19 +225,20 @@
           <w:szCs w:val="22"/>
         </w:rPr>
       </w:pPr>
-      <w:hyperlink w:anchor="_Toc38364183" w:history="1">
-        <w:r>
-          <w:rPr>
-            <w:rStyle w:val="Hyperlink"/>
+      <w:hyperlink w:anchor="_Toc45291371" w:history="1">
+        <w:r>
+          <w:rPr>
+            <w:rStyle w:val="Hyperlink"/>
+            <w:bCs/>
             <w:noProof/>
           </w:rPr>
-          <w:t>5301.201-1   The Two Councils</w:t>
+          <w:t>5301.201-90   Maintenance of the AFFARS</w:t>
         </w:r>
       </w:hyperlink>
     </w:p>
     <w:p>
       <w:pPr>
-        <w:pStyle w:val="TOC3"/>
+        <w:pStyle w:val="TOC1"/>
         <w:tabs>
           <w:tab w:val="right" w:leader="dot" w:pos="9350"/>
         </w:tabs>
@@ -222,14 +249,13 @@
           <w:szCs w:val="22"/>
         </w:rPr>
       </w:pPr>
-      <w:hyperlink w:anchor="_Toc38364184" w:history="1">
-        <w:r>
-          <w:rPr>
-            <w:rStyle w:val="Hyperlink"/>
-            <w:bCs/>
+      <w:hyperlink w:anchor="_Toc45291372" w:history="1">
+        <w:r>
+          <w:rPr>
+            <w:rStyle w:val="Hyperlink"/>
             <w:noProof/>
           </w:rPr>
-          <w:t>5301.201-90   Maintenance of the AFFARS</w:t>
+          <w:t>SUBPART 5301.3 – AGENCY ACQUISITION REGULATIONS</w:t>
         </w:r>
       </w:hyperlink>
     </w:p>
@@ -246,19 +272,19 @@
           <w:szCs w:val="22"/>
         </w:rPr>
       </w:pPr>
-      <w:hyperlink w:anchor="_Toc38364185" w:history="1">
+      <w:hyperlink w:anchor="_Toc45291373" w:history="1">
         <w:r>
           <w:rPr>
             <w:rStyle w:val="Hyperlink"/>
             <w:noProof/>
           </w:rPr>
-          <w:t>SUBPART 5301.3 – AGENCY ACQUISITION REGULATIONS</w:t>
+          <w:t>5301.301   Policy</w:t>
         </w:r>
       </w:hyperlink>
     </w:p>
     <w:p>
       <w:pPr>
-        <w:pStyle w:val="TOC3"/>
+        <w:pStyle w:val="TOC2"/>
         <w:tabs>
           <w:tab w:val="right" w:leader="dot" w:pos="9350"/>
         </w:tabs>
@@ -269,19 +295,19 @@
           <w:szCs w:val="22"/>
         </w:rPr>
       </w:pPr>
-      <w:hyperlink w:anchor="_Toc38364186" w:history="1">
+      <w:hyperlink w:anchor="_Toc45291374" w:history="1">
         <w:r>
           <w:rPr>
             <w:rStyle w:val="Hyperlink"/>
             <w:noProof/>
           </w:rPr>
-          <w:t>5301.301   Policy</w:t>
+          <w:t>5301.304   Agency Control and Compliance Procedures</w:t>
         </w:r>
       </w:hyperlink>
     </w:p>
     <w:p>
       <w:pPr>
-        <w:pStyle w:val="TOC3"/>
+        <w:pStyle w:val="TOC1"/>
         <w:tabs>
           <w:tab w:val="right" w:leader="dot" w:pos="9350"/>
         </w:tabs>
@@ -292,13 +318,13 @@
           <w:szCs w:val="22"/>
         </w:rPr>
       </w:pPr>
-      <w:hyperlink w:anchor="_Toc38364187" w:history="1">
+      <w:hyperlink w:anchor="_Toc45291375" w:history="1">
         <w:r>
           <w:rPr>
             <w:rStyle w:val="Hyperlink"/>
             <w:noProof/>
           </w:rPr>
-          <w:t>5301.304   Agency Control and Compliance Procedures</w:t>
+          <w:t>SUBPART 5301.4 – DEVIATIONS FROM THE FAR</w:t>
         </w:r>
       </w:hyperlink>
     </w:p>
@@ -315,19 +341,19 @@
           <w:szCs w:val="22"/>
         </w:rPr>
       </w:pPr>
-      <w:hyperlink w:anchor="_Toc38364188" w:history="1">
+      <w:hyperlink w:anchor="_Toc45291376" w:history="1">
         <w:r>
           <w:rPr>
             <w:rStyle w:val="Hyperlink"/>
             <w:noProof/>
           </w:rPr>
-          <w:t>SUBPART 5301.4 – DEVIATIONS FROM THE FAR</w:t>
+          <w:t>5301.402   Policy</w:t>
         </w:r>
       </w:hyperlink>
     </w:p>
     <w:p>
       <w:pPr>
-        <w:pStyle w:val="TOC3"/>
+        <w:pStyle w:val="TOC2"/>
         <w:tabs>
           <w:tab w:val="right" w:leader="dot" w:pos="9350"/>
         </w:tabs>
@@ -338,19 +364,20 @@
           <w:szCs w:val="22"/>
         </w:rPr>
       </w:pPr>
-      <w:hyperlink w:anchor="_Toc38364189" w:history="1">
-        <w:r>
-          <w:rPr>
-            <w:rStyle w:val="Hyperlink"/>
+      <w:hyperlink w:anchor="_Toc45291377" w:history="1">
+        <w:r>
+          <w:rPr>
+            <w:rStyle w:val="Hyperlink"/>
+            <w:bCs/>
             <w:noProof/>
           </w:rPr>
-          <w:t>5301.402   Policy</w:t>
+          <w:t>5301.403   Individual Deviations</w:t>
         </w:r>
       </w:hyperlink>
     </w:p>
     <w:p>
       <w:pPr>
-        <w:pStyle w:val="TOC3"/>
+        <w:pStyle w:val="TOC2"/>
         <w:tabs>
           <w:tab w:val="right" w:leader="dot" w:pos="9350"/>
         </w:tabs>
@@ -361,20 +388,20 @@
           <w:szCs w:val="22"/>
         </w:rPr>
       </w:pPr>
-      <w:hyperlink w:anchor="_Toc38364190" w:history="1">
+      <w:hyperlink w:anchor="_Toc45291378" w:history="1">
         <w:r>
           <w:rPr>
             <w:rStyle w:val="Hyperlink"/>
             <w:bCs/>
             <w:noProof/>
           </w:rPr>
-          <w:t>5301.403   Individual Deviations</w:t>
+          <w:t>5301.404   Class Deviations</w:t>
         </w:r>
       </w:hyperlink>
     </w:p>
     <w:p>
       <w:pPr>
-        <w:pStyle w:val="TOC3"/>
+        <w:pStyle w:val="TOC1"/>
         <w:tabs>
           <w:tab w:val="right" w:leader="dot" w:pos="9350"/>
         </w:tabs>
@@ -385,14 +412,14 @@
           <w:szCs w:val="22"/>
         </w:rPr>
       </w:pPr>
-      <w:hyperlink w:anchor="_Toc38364191" w:history="1">
+      <w:hyperlink w:anchor="_Toc45291379" w:history="1">
         <w:r>
           <w:rPr>
             <w:rStyle w:val="Hyperlink"/>
             <w:bCs/>
             <w:noProof/>
           </w:rPr>
-          <w:t>5301.404   Class Deviations</w:t>
+          <w:t>SUBPART 5301.6 – CAREER DEVELOPMENT, CONTRACTING AUTHORITY, AND RESPONSIBILITIES</w:t>
         </w:r>
       </w:hyperlink>
     </w:p>
@@ -409,20 +436,20 @@
           <w:szCs w:val="22"/>
         </w:rPr>
       </w:pPr>
-      <w:hyperlink w:anchor="_Toc38364192" w:history="1">
+      <w:hyperlink w:anchor="_Toc45291380" w:history="1">
         <w:r>
           <w:rPr>
             <w:rStyle w:val="Hyperlink"/>
             <w:bCs/>
             <w:noProof/>
           </w:rPr>
-          <w:t>SUBPART 5301.6 – CAREER DEVELOPMENT, CONTRACTING AUTHORITY, AND RESPONSIBILITIES</w:t>
+          <w:t>5301.601   General</w:t>
         </w:r>
       </w:hyperlink>
     </w:p>
     <w:p>
       <w:pPr>
-        <w:pStyle w:val="TOC3"/>
+        <w:pStyle w:val="TOC2"/>
         <w:tabs>
           <w:tab w:val="right" w:leader="dot" w:pos="9350"/>
         </w:tabs>
@@ -433,20 +460,20 @@
           <w:szCs w:val="22"/>
         </w:rPr>
       </w:pPr>
-      <w:hyperlink w:anchor="_Toc38364193" w:history="1">
+      <w:hyperlink w:anchor="_Toc45291381" w:history="1">
         <w:r>
           <w:rPr>
             <w:rStyle w:val="Hyperlink"/>
             <w:bCs/>
             <w:noProof/>
           </w:rPr>
-          <w:t>5301.601   General</w:t>
+          <w:t>5301.601-90   Head of Agency (HoA), Senior Procurement Executive (SPE), and Service Acquisition Executive (SAE) Responsibilities</w:t>
         </w:r>
       </w:hyperlink>
     </w:p>
     <w:p>
       <w:pPr>
-        <w:pStyle w:val="TOC3"/>
+        <w:pStyle w:val="TOC2"/>
         <w:tabs>
           <w:tab w:val="right" w:leader="dot" w:pos="9350"/>
         </w:tabs>
@@ -457,7 +484,7 @@
           <w:szCs w:val="22"/>
         </w:rPr>
       </w:pPr>
-      <w:hyperlink w:anchor="_Toc38364194" w:history="1">
+      <w:hyperlink w:anchor="_Toc45291382" w:history="1">
         <w:r>
           <w:rPr>
             <w:rStyle w:val="Hyperlink"/>
@@ -470,7 +497,7 @@
     </w:p>
     <w:p>
       <w:pPr>
-        <w:pStyle w:val="TOC3"/>
+        <w:pStyle w:val="TOC2"/>
         <w:tabs>
           <w:tab w:val="right" w:leader="dot" w:pos="9350"/>
         </w:tabs>
@@ -481,7 +508,7 @@
           <w:szCs w:val="22"/>
         </w:rPr>
       </w:pPr>
-      <w:hyperlink w:anchor="_Toc38364195" w:history="1">
+      <w:hyperlink w:anchor="_Toc45291383" w:history="1">
         <w:r>
           <w:rPr>
             <w:rStyle w:val="Hyperlink"/>
@@ -493,7 +520,7 @@
     </w:p>
     <w:p>
       <w:pPr>
-        <w:pStyle w:val="TOC3"/>
+        <w:pStyle w:val="TOC2"/>
         <w:tabs>
           <w:tab w:val="right" w:leader="dot" w:pos="9350"/>
         </w:tabs>
@@ -504,7 +531,7 @@
           <w:szCs w:val="22"/>
         </w:rPr>
       </w:pPr>
-      <w:hyperlink w:anchor="_Toc38364196" w:history="1">
+      <w:hyperlink w:anchor="_Toc45291384" w:history="1">
         <w:r>
           <w:rPr>
             <w:rStyle w:val="Hyperlink"/>
@@ -516,7 +543,7 @@
     </w:p>
     <w:p>
       <w:pPr>
-        <w:pStyle w:val="TOC3"/>
+        <w:pStyle w:val="TOC2"/>
         <w:tabs>
           <w:tab w:val="right" w:leader="dot" w:pos="9350"/>
         </w:tabs>
@@ -527,7 +554,7 @@
           <w:szCs w:val="22"/>
         </w:rPr>
       </w:pPr>
-      <w:hyperlink w:anchor="_Toc38364197" w:history="1">
+      <w:hyperlink w:anchor="_Toc45291385" w:history="1">
         <w:r>
           <w:rPr>
             <w:rStyle w:val="Hyperlink"/>
@@ -539,7 +566,7 @@
     </w:p>
     <w:p>
       <w:pPr>
-        <w:pStyle w:val="TOC3"/>
+        <w:pStyle w:val="TOC2"/>
         <w:tabs>
           <w:tab w:val="right" w:leader="dot" w:pos="9350"/>
         </w:tabs>
@@ -550,7 +577,7 @@
           <w:szCs w:val="22"/>
         </w:rPr>
       </w:pPr>
-      <w:hyperlink w:anchor="_Toc38364198" w:history="1">
+      <w:hyperlink w:anchor="_Toc45291386" w:history="1">
         <w:r>
           <w:rPr>
             <w:rStyle w:val="Hyperlink"/>
@@ -562,7 +589,7 @@
     </w:p>
     <w:p>
       <w:pPr>
-        <w:pStyle w:val="TOC3"/>
+        <w:pStyle w:val="TOC2"/>
         <w:tabs>
           <w:tab w:val="right" w:leader="dot" w:pos="9350"/>
         </w:tabs>
@@ -573,7 +600,7 @@
           <w:szCs w:val="22"/>
         </w:rPr>
       </w:pPr>
-      <w:hyperlink w:anchor="_Toc38364199" w:history="1">
+      <w:hyperlink w:anchor="_Toc45291387" w:history="1">
         <w:r>
           <w:rPr>
             <w:rStyle w:val="Hyperlink"/>
@@ -585,7 +612,7 @@
     </w:p>
     <w:p>
       <w:pPr>
-        <w:pStyle w:val="TOC3"/>
+        <w:pStyle w:val="TOC2"/>
         <w:tabs>
           <w:tab w:val="right" w:leader="dot" w:pos="9350"/>
         </w:tabs>
@@ -596,7 +623,7 @@
           <w:szCs w:val="22"/>
         </w:rPr>
       </w:pPr>
-      <w:hyperlink w:anchor="_Toc38364200" w:history="1">
+      <w:hyperlink w:anchor="_Toc45291388" w:history="1">
         <w:r>
           <w:rPr>
             <w:rStyle w:val="Hyperlink"/>
@@ -609,7 +636,7 @@
     </w:p>
     <w:p>
       <w:pPr>
-        <w:pStyle w:val="TOC3"/>
+        <w:pStyle w:val="TOC2"/>
         <w:tabs>
           <w:tab w:val="right" w:leader="dot" w:pos="9350"/>
         </w:tabs>
@@ -620,13 +647,37 @@
           <w:szCs w:val="22"/>
         </w:rPr>
       </w:pPr>
-      <w:hyperlink w:anchor="_Toc38364201" w:history="1">
+      <w:hyperlink w:anchor="_Toc45291389" w:history="1">
         <w:r>
           <w:rPr>
             <w:rStyle w:val="Hyperlink"/>
             <w:noProof/>
           </w:rPr>
           <w:t>5301.670   Appointment of Property Administrators and Plant Clearance Officers</w:t>
+        </w:r>
+      </w:hyperlink>
+    </w:p>
+    <w:p>
+      <w:pPr>
+        <w:pStyle w:val="TOC1"/>
+        <w:tabs>
+          <w:tab w:val="right" w:leader="dot" w:pos="9350"/>
+        </w:tabs>
+        <w:rPr>
+          <w:rFonts w:asciiTheme="minorHAnsi" w:eastAsiaTheme="minorEastAsia" w:hAnsiTheme="minorHAnsi" w:cstheme="minorBidi"/>
+          <w:noProof/>
+          <w:sz w:val="22"/>
+          <w:szCs w:val="22"/>
+        </w:rPr>
+      </w:pPr>
+      <w:hyperlink w:anchor="_Toc45291390" w:history="1">
+        <w:r>
+          <w:rPr>
+            <w:rStyle w:val="Hyperlink"/>
+            <w:bCs/>
+            <w:noProof/>
+          </w:rPr>
+          <w:t>SUBPART 5301.7 – DETERMINATIONS AND FINDINGS</w:t>
         </w:r>
       </w:hyperlink>
     </w:p>
@@ -643,20 +694,19 @@
           <w:szCs w:val="22"/>
         </w:rPr>
       </w:pPr>
-      <w:hyperlink w:anchor="_Toc38364202" w:history="1">
-        <w:r>
-          <w:rPr>
-            <w:rStyle w:val="Hyperlink"/>
-            <w:bCs/>
+      <w:hyperlink w:anchor="_Toc45291391" w:history="1">
+        <w:r>
+          <w:rPr>
+            <w:rStyle w:val="Hyperlink"/>
             <w:noProof/>
           </w:rPr>
-          <w:t>SUBPART 5301.7 – DETERMINATIONS AND FINDINGS</w:t>
+          <w:t>5301.707   Signatory Authority</w:t>
         </w:r>
       </w:hyperlink>
     </w:p>
     <w:p>
       <w:pPr>
-        <w:pStyle w:val="TOC3"/>
+        <w:pStyle w:val="TOC1"/>
         <w:tabs>
           <w:tab w:val="right" w:leader="dot" w:pos="9350"/>
         </w:tabs>
@@ -667,13 +717,13 @@
           <w:szCs w:val="22"/>
         </w:rPr>
       </w:pPr>
-      <w:hyperlink w:anchor="_Toc38364203" w:history="1">
+      <w:hyperlink w:anchor="_Toc45291392" w:history="1">
         <w:r>
           <w:rPr>
             <w:rStyle w:val="Hyperlink"/>
             <w:noProof/>
           </w:rPr>
-          <w:t>5301.707   Signatory Authority</w:t>
+          <w:t>SUBPART 5301.90 – CLEARANCE</w:t>
         </w:r>
       </w:hyperlink>
     </w:p>
@@ -690,19 +740,19 @@
           <w:szCs w:val="22"/>
         </w:rPr>
       </w:pPr>
-      <w:hyperlink w:anchor="_Toc38364204" w:history="1">
+      <w:hyperlink w:anchor="_Toc45291393" w:history="1">
         <w:r>
           <w:rPr>
             <w:rStyle w:val="Hyperlink"/>
             <w:noProof/>
           </w:rPr>
-          <w:t>SUBPART 5301.90 – CLEARANCE</w:t>
+          <w:t>5301.9000   Scope and Definitions</w:t>
         </w:r>
       </w:hyperlink>
     </w:p>
     <w:p>
       <w:pPr>
-        <w:pStyle w:val="TOC3"/>
+        <w:pStyle w:val="TOC2"/>
         <w:tabs>
           <w:tab w:val="right" w:leader="dot" w:pos="9350"/>
         </w:tabs>
@@ -713,19 +763,19 @@
           <w:szCs w:val="22"/>
         </w:rPr>
       </w:pPr>
-      <w:hyperlink w:anchor="_Toc38364205" w:history="1">
+      <w:hyperlink w:anchor="_Toc45291394" w:history="1">
         <w:r>
           <w:rPr>
             <w:rStyle w:val="Hyperlink"/>
             <w:noProof/>
           </w:rPr>
-          <w:t>5301.9000   Scope and Definitions</w:t>
+          <w:t>5301.9001   Policy, Thresholds, and Approvals</w:t>
         </w:r>
       </w:hyperlink>
     </w:p>
     <w:p>
       <w:pPr>
-        <w:pStyle w:val="TOC3"/>
+        <w:pStyle w:val="TOC1"/>
         <w:tabs>
           <w:tab w:val="right" w:leader="dot" w:pos="9350"/>
         </w:tabs>
@@ -736,13 +786,14 @@
           <w:szCs w:val="22"/>
         </w:rPr>
       </w:pPr>
-      <w:hyperlink w:anchor="_Toc38364206" w:history="1">
-        <w:r>
-          <w:rPr>
-            <w:rStyle w:val="Hyperlink"/>
+      <w:hyperlink w:anchor="_Toc45291395" w:history="1">
+        <w:r>
+          <w:rPr>
+            <w:rStyle w:val="Hyperlink"/>
+            <w:bCs/>
             <w:noProof/>
           </w:rPr>
-          <w:t>5301.9001   Policy, Thresholds, and Approvals</w:t>
+          <w:t>SUBPART 5301.91 – OMBUDSMAN PROGRAM</w:t>
         </w:r>
       </w:hyperlink>
     </w:p>
@@ -759,20 +810,20 @@
           <w:szCs w:val="22"/>
         </w:rPr>
       </w:pPr>
-      <w:hyperlink w:anchor="_Toc38364207" w:history="1">
+      <w:hyperlink w:anchor="_Toc45291396" w:history="1">
         <w:r>
           <w:rPr>
             <w:rStyle w:val="Hyperlink"/>
             <w:bCs/>
             <w:noProof/>
           </w:rPr>
-          <w:t>SUBPART 5301.91 – OMBUDSMAN PROGRAM</w:t>
+          <w:t>5301.9101   Purpose</w:t>
         </w:r>
       </w:hyperlink>
     </w:p>
     <w:p>
       <w:pPr>
-        <w:pStyle w:val="TOC3"/>
+        <w:pStyle w:val="TOC2"/>
         <w:tabs>
           <w:tab w:val="right" w:leader="dot" w:pos="9350"/>
         </w:tabs>
@@ -783,20 +834,20 @@
           <w:szCs w:val="22"/>
         </w:rPr>
       </w:pPr>
-      <w:hyperlink w:anchor="_Toc38364208" w:history="1">
+      <w:hyperlink w:anchor="_Toc45291397" w:history="1">
         <w:r>
           <w:rPr>
             <w:rStyle w:val="Hyperlink"/>
             <w:bCs/>
             <w:noProof/>
           </w:rPr>
-          <w:t>5301.9101   Purpose</w:t>
+          <w:t>5301.9102   Policy</w:t>
         </w:r>
       </w:hyperlink>
     </w:p>
     <w:p>
       <w:pPr>
-        <w:pStyle w:val="TOC3"/>
+        <w:pStyle w:val="TOC2"/>
         <w:tabs>
           <w:tab w:val="right" w:leader="dot" w:pos="9350"/>
         </w:tabs>
@@ -807,37 +858,13 @@
           <w:szCs w:val="22"/>
         </w:rPr>
       </w:pPr>
-      <w:hyperlink w:anchor="_Toc38364209" w:history="1">
+      <w:hyperlink w:anchor="_Toc45291398" w:history="1">
         <w:r>
           <w:rPr>
             <w:rStyle w:val="Hyperlink"/>
             <w:bCs/>
             <w:noProof/>
           </w:rPr>
-          <w:t>5301.9102   Policy</w:t>
-        </w:r>
-      </w:hyperlink>
-    </w:p>
-    <w:p>
-      <w:pPr>
-        <w:pStyle w:val="TOC3"/>
-        <w:tabs>
-          <w:tab w:val="right" w:leader="dot" w:pos="9350"/>
-        </w:tabs>
-        <w:rPr>
-          <w:rFonts w:asciiTheme="minorHAnsi" w:eastAsiaTheme="minorEastAsia" w:hAnsiTheme="minorHAnsi" w:cstheme="minorBidi"/>
-          <w:noProof/>
-          <w:sz w:val="22"/>
-          <w:szCs w:val="22"/>
-        </w:rPr>
-      </w:pPr>
-      <w:hyperlink w:anchor="_Toc38364210" w:history="1">
-        <w:r>
-          <w:rPr>
-            <w:rStyle w:val="Hyperlink"/>
-            <w:bCs/>
-            <w:noProof/>
-          </w:rPr>
           <w:t>5301.9103   Solicitation Provision and Contract Clause</w:t>
         </w:r>
       </w:hyperlink>
@@ -854,6 +881,7 @@
       </w:pPr>
       <w:r>
         <w:rPr>
+          <w:b w:val="0"/>
           <w:color w:val="auto"/>
           <w:sz w:val="28"/>
           <w:szCs w:val="24"/>
@@ -995,13 +1023,47 @@
         <w:rPr>
           <w:color w:val="000000"/>
         </w:rPr>
-        <w:t xml:space="preserve">, and </w:t>
+        <w:t xml:space="preserve">, </w:t>
       </w:r>
       <w:hyperlink r:id="rId15" w:history="1">
         <w:r>
           <w:rPr>
             <w:rStyle w:val="Hyperlink"/>
           </w:rPr>
+          <w:t>20-C-09</w:t>
+        </w:r>
+      </w:hyperlink>
+      <w:r>
+        <w:rPr>
+          <w:color w:val="000000"/>
+        </w:rPr>
+        <w:t xml:space="preserve">, </w:t>
+      </w:r>
+      <w:hyperlink r:id="rId16" w:history="1">
+        <w:r>
+          <w:rPr>
+            <w:rStyle w:val="Hyperlink"/>
+          </w:rPr>
+          <w:t>20-C-10</w:t>
+        </w:r>
+      </w:hyperlink>
+      <w:r>
+        <w:rPr>
+          <w:color w:val="000000"/>
+        </w:rPr>
+        <w:t xml:space="preserve">, </w:t>
+      </w:r>
+      <w:r>
+        <w:rPr>
+          <w:color w:val="000000"/>
+        </w:rPr>
+        <w:t xml:space="preserve">and </w:t>
+      </w:r>
+      <w:hyperlink r:id="rId17" w:history="1">
+        <w:r>
+          <w:rPr>
+            <w:rStyle w:val="Hyperlink"/>
+          </w:rPr>
           <w:t>20-C-13</w:t>
         </w:r>
       </w:hyperlink>
@@ -1043,7 +1105,7 @@
         </w:rPr>
         <w:t xml:space="preserve"> </w:t>
       </w:r>
-      <w:hyperlink r:id="rId16" w:history="1">
+      <w:hyperlink r:id="rId18" w:history="1">
         <w:r>
           <w:rPr>
             <w:rStyle w:val="Hyperlink"/>
@@ -1064,7 +1126,7 @@
         </w:rPr>
         <w:t xml:space="preserve"> </w:t>
       </w:r>
-      <w:hyperlink r:id="rId17" w:history="1">
+      <w:hyperlink r:id="rId19" w:history="1">
         <w:r>
           <w:rPr>
             <w:rStyle w:val="Hyperlink"/>
@@ -1085,7 +1147,7 @@
         </w:rPr>
         <w:t xml:space="preserve"> and </w:t>
       </w:r>
-      <w:hyperlink r:id="rId18" w:history="1">
+      <w:hyperlink r:id="rId20" w:history="1">
         <w:r>
           <w:rPr>
             <w:rStyle w:val="Hyperlink"/>
@@ -1108,7 +1170,7 @@
         <w:keepLines w:val="0"/>
       </w:pPr>
       <w:bookmarkStart w:id="4" w:name="_Toc351646711"/>
-      <w:bookmarkStart w:id="5" w:name="_Toc38364178"/>
+      <w:bookmarkStart w:id="5" w:name="_Toc45291365"/>
       <w:bookmarkEnd w:id="0"/>
       <w:bookmarkEnd w:id="1"/>
       <w:bookmarkEnd w:id="2"/>
@@ -1141,7 +1203,7 @@
         <w:keepLines w:val="0"/>
       </w:pPr>
       <w:bookmarkStart w:id="6" w:name="_Toc351646712"/>
-      <w:bookmarkStart w:id="7" w:name="_Toc38364179"/>
+      <w:bookmarkStart w:id="7" w:name="_Toc45291366"/>
       <w:r>
         <w:t xml:space="preserve">5301.101 </w:t>
       </w:r>
@@ -1165,7 +1227,11 @@
         <w:t xml:space="preserve">and Procedures, Guidance, and Information (PGI) </w:t>
       </w:r>
       <w:r>
-        <w:t>are companion resources arranged by parts</w:t>
+        <w:t xml:space="preserve">are companion resources </w:t>
+      </w:r>
+      <w:r>
+        <w:lastRenderedPageBreak/>
+        <w:t>arranged by parts</w:t>
       </w:r>
       <w:r>
         <w:t>,</w:t>
@@ -1209,7 +1275,7 @@
         </w:rPr>
         <w:t xml:space="preserve">See </w:t>
       </w:r>
-      <w:hyperlink r:id="rId19" w:history="1">
+      <w:hyperlink r:id="rId21" w:history="1">
         <w:r>
           <w:rPr>
             <w:rStyle w:val="Hyperlink"/>
@@ -1245,10 +1311,9 @@
         <w:keepNext w:val="0"/>
         <w:keepLines w:val="0"/>
       </w:pPr>
-      <w:bookmarkStart w:id="9" w:name="_Toc38364180"/>
+      <w:bookmarkStart w:id="9" w:name="_Toc45291367"/>
       <w:bookmarkEnd w:id="8"/>
       <w:r>
-        <w:lastRenderedPageBreak/>
         <w:t xml:space="preserve">5301.105-1 </w:t>
       </w:r>
       <w:r>
@@ -1293,7 +1358,7 @@
       <w:r>
         <w:t xml:space="preserve">The AFFARS is published on </w:t>
       </w:r>
-      <w:hyperlink r:id="rId20" w:history="1">
+      <w:hyperlink r:id="rId22" w:history="1">
         <w:r>
           <w:rPr>
             <w:rStyle w:val="Hyperlink"/>
@@ -1317,7 +1382,7 @@
         </w:rPr>
         <w:t xml:space="preserve">See </w:t>
       </w:r>
-      <w:hyperlink r:id="rId21" w:history="1">
+      <w:hyperlink r:id="rId23" w:history="1">
         <w:r>
           <w:rPr>
             <w:rStyle w:val="Hyperlink"/>
@@ -1341,7 +1406,7 @@
         <w:keepNext w:val="0"/>
         <w:keepLines w:val="0"/>
       </w:pPr>
-      <w:bookmarkStart w:id="12" w:name="_Toc38364181"/>
+      <w:bookmarkStart w:id="12" w:name="_Toc45291368"/>
       <w:r>
         <w:t>5301.170</w:t>
       </w:r>
@@ -1428,7 +1493,7 @@
         </w:rPr>
         <w:t xml:space="preserve">Policy Memo </w:t>
       </w:r>
-      <w:hyperlink r:id="rId22" w:history="1">
+      <w:hyperlink r:id="rId24" w:history="1">
         <w:r>
           <w:rPr>
             <w:rStyle w:val="Hyperlink"/>
@@ -1465,12 +1530,10 @@
         <w:t>(</w:t>
       </w:r>
       <w:proofErr w:type="spellStart"/>
-      <w:proofErr w:type="gramStart"/>
       <w:r>
         <w:t>i</w:t>
       </w:r>
       <w:proofErr w:type="spellEnd"/>
-      <w:proofErr w:type="gramEnd"/>
       <w:r>
         <w:t>) and (</w:t>
       </w:r>
@@ -1480,7 +1543,7 @@
       <w:r>
         <w:t xml:space="preserve"> See </w:t>
       </w:r>
-      <w:hyperlink r:id="rId23" w:history="1">
+      <w:hyperlink r:id="rId25" w:history="1">
         <w:r>
           <w:rPr>
             <w:rStyle w:val="Hyperlink"/>
@@ -1536,7 +1599,7 @@
       <w:r>
         <w:t xml:space="preserve">   [See </w:t>
       </w:r>
-      <w:hyperlink r:id="rId24" w:anchor="zoom=100%" w:history="1">
+      <w:hyperlink r:id="rId26" w:anchor="zoom=100%" w:history="1">
         <w:r>
           <w:rPr>
             <w:rStyle w:val="Hyperlink"/>
@@ -1651,7 +1714,7 @@
       <w:r>
         <w:t xml:space="preserve"> must ensure the rolling forecast data is current in the </w:t>
       </w:r>
-      <w:hyperlink r:id="rId25" w:history="1">
+      <w:hyperlink r:id="rId27" w:history="1">
         <w:r>
           <w:rPr>
             <w:rStyle w:val="Hyperlink"/>
@@ -1683,13 +1746,8 @@
       <w:r>
         <w:t xml:space="preserve">eview forecast to </w:t>
       </w:r>
-      <w:proofErr w:type="gramStart"/>
-      <w:r>
-        <w:t>OUSD(</w:t>
-      </w:r>
-      <w:proofErr w:type="gramEnd"/>
-      <w:r>
-        <w:t xml:space="preserve">A&amp;S)/DPC </w:t>
+      <w:r>
+        <w:t xml:space="preserve">OUSD(A&amp;S)/DPC </w:t>
       </w:r>
       <w:r>
         <w:t>at the end of each quarter.</w:t>
@@ -1844,7 +1902,7 @@
       <w:r>
         <w:t xml:space="preserve">y complying with the applicable reviews in </w:t>
       </w:r>
-      <w:hyperlink r:id="rId26" w:history="1">
+      <w:hyperlink r:id="rId28" w:history="1">
         <w:r>
           <w:rPr>
             <w:rStyle w:val="Hyperlink"/>
@@ -1872,7 +1930,7 @@
       <w:r>
         <w:t xml:space="preserve">See </w:t>
       </w:r>
-      <w:hyperlink r:id="rId27" w:history="1">
+      <w:hyperlink r:id="rId29" w:history="1">
         <w:r>
           <w:rPr>
             <w:rStyle w:val="Hyperlink"/>
@@ -1894,7 +1952,7 @@
       <w:r>
         <w:t xml:space="preserve">See </w:t>
       </w:r>
-      <w:hyperlink r:id="rId28" w:history="1">
+      <w:hyperlink r:id="rId30" w:history="1">
         <w:r>
           <w:rPr>
             <w:rStyle w:val="Hyperlink"/>
@@ -1910,7 +1968,7 @@
       <w:r>
         <w:t xml:space="preserve">See </w:t>
       </w:r>
-      <w:hyperlink r:id="rId29" w:history="1">
+      <w:hyperlink r:id="rId31" w:history="1">
         <w:r>
           <w:rPr>
             <w:rStyle w:val="Hyperlink"/>
@@ -1926,7 +1984,7 @@
       <w:r>
         <w:t xml:space="preserve">See </w:t>
       </w:r>
-      <w:hyperlink r:id="rId30" w:history="1">
+      <w:hyperlink r:id="rId32" w:history="1">
         <w:r>
           <w:rPr>
             <w:rStyle w:val="Hyperlink"/>
@@ -1959,9 +2017,10 @@
       </w:pPr>
       <w:bookmarkStart w:id="13" w:name="_Toc351646714"/>
       <w:r>
+        <w:lastRenderedPageBreak/>
         <w:t xml:space="preserve">See </w:t>
       </w:r>
-      <w:hyperlink r:id="rId31" w:history="1">
+      <w:hyperlink r:id="rId33" w:history="1">
         <w:r>
           <w:rPr>
             <w:rStyle w:val="Hyperlink"/>
@@ -1979,7 +2038,7 @@
         <w:keepNext w:val="0"/>
         <w:keepLines w:val="0"/>
       </w:pPr>
-      <w:bookmarkStart w:id="14" w:name="_Toc38364182"/>
+      <w:bookmarkStart w:id="14" w:name="_Toc45291369"/>
       <w:r>
         <w:t>SUBPART 5301.2 – A</w:t>
       </w:r>
@@ -1996,9 +2055,8 @@
         <w:keepLines w:val="0"/>
       </w:pPr>
       <w:bookmarkStart w:id="15" w:name="_Toc351646716"/>
-      <w:bookmarkStart w:id="16" w:name="_Toc38364183"/>
-      <w:r>
-        <w:lastRenderedPageBreak/>
+      <w:bookmarkStart w:id="16" w:name="_Toc45291370"/>
+      <w:r>
         <w:t xml:space="preserve">5301.201-1 </w:t>
       </w:r>
       <w:r>
@@ -2064,7 +2122,7 @@
       <w:r>
         <w:t xml:space="preserve">to </w:t>
       </w:r>
-      <w:hyperlink r:id="rId32" w:history="1">
+      <w:hyperlink r:id="rId34" w:history="1">
         <w:r>
           <w:rPr>
             <w:rStyle w:val="Hyperlink"/>
@@ -2079,14 +2137,9 @@
         <w:t xml:space="preserve">in accordance with </w:t>
       </w:r>
       <w:r>
-        <w:t>DFARS 201.201-1(d</w:t>
-      </w:r>
-      <w:proofErr w:type="gramStart"/>
-      <w:r>
-        <w:t>)(</w:t>
+        <w:t>DFARS 201.201-1(d)(</w:t>
       </w:r>
       <w:proofErr w:type="spellStart"/>
-      <w:proofErr w:type="gramEnd"/>
       <w:r>
         <w:t>i</w:t>
       </w:r>
@@ -2107,7 +2160,7 @@
           <w:bCs/>
         </w:rPr>
       </w:pPr>
-      <w:bookmarkStart w:id="17" w:name="_Toc38364184"/>
+      <w:bookmarkStart w:id="17" w:name="_Toc45291371"/>
       <w:r>
         <w:rPr>
           <w:bCs/>
@@ -2137,7 +2190,7 @@
       <w:r>
         <w:t xml:space="preserve">See </w:t>
       </w:r>
-      <w:hyperlink r:id="rId33" w:history="1">
+      <w:hyperlink r:id="rId35" w:history="1">
         <w:r>
           <w:rPr>
             <w:rStyle w:val="Hyperlink"/>
@@ -2156,7 +2209,7 @@
         <w:keepNext w:val="0"/>
         <w:keepLines w:val="0"/>
       </w:pPr>
-      <w:bookmarkStart w:id="19" w:name="_Toc38364185"/>
+      <w:bookmarkStart w:id="19" w:name="_Toc45291372"/>
       <w:r>
         <w:t>SUBPART 5301.3 – A</w:t>
       </w:r>
@@ -2173,7 +2226,7 @@
         <w:keepNext w:val="0"/>
         <w:keepLines w:val="0"/>
       </w:pPr>
-      <w:bookmarkStart w:id="21" w:name="_Toc38364186"/>
+      <w:bookmarkStart w:id="21" w:name="_Toc45291373"/>
       <w:r>
         <w:t xml:space="preserve">5301.301  </w:t>
       </w:r>
@@ -2231,7 +2284,7 @@
         <w:keepLines w:val="0"/>
       </w:pPr>
       <w:bookmarkStart w:id="22" w:name="_Toc351646719"/>
-      <w:bookmarkStart w:id="23" w:name="_Toc38364187"/>
+      <w:bookmarkStart w:id="23" w:name="_Toc45291374"/>
       <w:r>
         <w:t xml:space="preserve">5301.304  </w:t>
       </w:r>
@@ -2278,7 +2331,7 @@
       <w:r>
         <w:t xml:space="preserve">via the </w:t>
       </w:r>
-      <w:hyperlink r:id="rId34" w:history="1">
+      <w:hyperlink r:id="rId36" w:history="1">
         <w:r>
           <w:rPr>
             <w:rStyle w:val="Hyperlink"/>
@@ -2332,7 +2385,7 @@
       <w:r>
         <w:t xml:space="preserve">follow the approved </w:t>
       </w:r>
-      <w:hyperlink r:id="rId35" w:history="1">
+      <w:hyperlink r:id="rId37" w:history="1">
         <w:r>
           <w:rPr>
             <w:rStyle w:val="Hyperlink"/>
@@ -2393,21 +2446,7 @@
         <w:rPr>
           <w:szCs w:val="24"/>
         </w:rPr>
-        <w:t>DFARS PGI 201.301(b</w:t>
-      </w:r>
-      <w:proofErr w:type="gramStart"/>
-      <w:r>
-        <w:rPr>
-          <w:szCs w:val="24"/>
-        </w:rPr>
-        <w:t>)(</w:t>
-      </w:r>
-      <w:proofErr w:type="gramEnd"/>
-      <w:r>
-        <w:rPr>
-          <w:szCs w:val="24"/>
-        </w:rPr>
-        <w:t xml:space="preserve">iii). </w:t>
+        <w:t xml:space="preserve">DFARS PGI 201.301(b)(iii). </w:t>
       </w:r>
       <w:r>
         <w:rPr>
@@ -2451,7 +2490,7 @@
         </w:rPr>
         <w:t xml:space="preserve"> the </w:t>
       </w:r>
-      <w:hyperlink r:id="rId36" w:history="1">
+      <w:hyperlink r:id="rId38" w:history="1">
         <w:r>
           <w:rPr>
             <w:rStyle w:val="Hyperlink"/>
@@ -2569,21 +2608,7 @@
         <w:rPr>
           <w:szCs w:val="24"/>
         </w:rPr>
-        <w:t xml:space="preserve">See paragraph 4 of the AF Clause Control Plan for clauses requiring </w:t>
-      </w:r>
-      <w:proofErr w:type="gramStart"/>
-      <w:r>
-        <w:rPr>
-          <w:szCs w:val="24"/>
-        </w:rPr>
-        <w:t>OUSD(</w:t>
-      </w:r>
-      <w:proofErr w:type="gramEnd"/>
-      <w:r>
-        <w:rPr>
-          <w:szCs w:val="24"/>
-        </w:rPr>
-        <w:t>A&amp;S)</w:t>
+        <w:t>See paragraph 4 of the AF Clause Control Plan for clauses requiring OUSD(A&amp;S)</w:t>
       </w:r>
       <w:r>
         <w:rPr>
@@ -2602,7 +2627,7 @@
       <w:r>
         <w:t xml:space="preserve">See </w:t>
       </w:r>
-      <w:hyperlink r:id="rId37" w:history="1">
+      <w:hyperlink r:id="rId39" w:history="1">
         <w:r>
           <w:rPr>
             <w:rStyle w:val="Hyperlink"/>
@@ -2620,7 +2645,7 @@
         <w:keepNext w:val="0"/>
         <w:keepLines w:val="0"/>
       </w:pPr>
-      <w:bookmarkStart w:id="25" w:name="_Toc38364188"/>
+      <w:bookmarkStart w:id="25" w:name="_Toc45291375"/>
       <w:r>
         <w:t>SUBPART 5301.4 – D</w:t>
       </w:r>
@@ -2637,7 +2662,7 @@
         <w:keepLines w:val="0"/>
       </w:pPr>
       <w:bookmarkStart w:id="26" w:name="_Toc351646721"/>
-      <w:bookmarkStart w:id="27" w:name="_Toc38364189"/>
+      <w:bookmarkStart w:id="27" w:name="_Toc45291376"/>
       <w:r>
         <w:t xml:space="preserve">5301.402 </w:t>
       </w:r>
@@ -2663,15 +2688,7 @@
         <w:t>ing</w:t>
       </w:r>
       <w:r>
-        <w:t xml:space="preserve"> </w:t>
-      </w:r>
-      <w:proofErr w:type="gramStart"/>
-      <w:r>
-        <w:t>USD(</w:t>
-      </w:r>
-      <w:proofErr w:type="gramEnd"/>
-      <w:r>
-        <w:t>A&amp;</w:t>
+        <w:t xml:space="preserve"> USD(A&amp;</w:t>
       </w:r>
       <w:r>
         <w:t>S</w:t>
@@ -2694,7 +2711,7 @@
       <w:r>
         <w:t xml:space="preserve">to </w:t>
       </w:r>
-      <w:hyperlink r:id="rId38" w:history="1">
+      <w:hyperlink r:id="rId40" w:history="1">
         <w:r>
           <w:rPr>
             <w:rStyle w:val="Hyperlink"/>
@@ -2714,7 +2731,7 @@
       <w:r>
         <w:t xml:space="preserve">See the tailorable </w:t>
       </w:r>
-      <w:hyperlink r:id="rId39" w:history="1">
+      <w:hyperlink r:id="rId41" w:history="1">
         <w:r>
           <w:rPr>
             <w:rStyle w:val="Hyperlink"/>
@@ -2732,11 +2749,12 @@
         <w:keepNext w:val="0"/>
         <w:keepLines w:val="0"/>
       </w:pPr>
-      <w:bookmarkStart w:id="28" w:name="_Toc38364190"/>
+      <w:bookmarkStart w:id="28" w:name="_Toc45291377"/>
       <w:r>
         <w:rPr>
           <w:bCs/>
         </w:rPr>
+        <w:lastRenderedPageBreak/>
         <w:t>5301.40</w:t>
       </w:r>
       <w:r>
@@ -2766,7 +2784,6 @@
         <w:keepLines w:val="0"/>
       </w:pPr>
       <w:r>
-        <w:lastRenderedPageBreak/>
         <w:t>(1)</w:t>
       </w:r>
       <w:r>
@@ -2901,7 +2918,7 @@
         </w:rPr>
         <w:t xml:space="preserve"> use the </w:t>
       </w:r>
-      <w:hyperlink r:id="rId40" w:history="1">
+      <w:hyperlink r:id="rId42" w:history="1">
         <w:r>
           <w:rPr>
             <w:rStyle w:val="Hyperlink"/>
@@ -2987,7 +3004,7 @@
       <w:r>
         <w:t xml:space="preserve">to </w:t>
       </w:r>
-      <w:hyperlink r:id="rId41" w:history="1">
+      <w:hyperlink r:id="rId43" w:history="1">
         <w:r>
           <w:rPr>
             <w:rStyle w:val="Hyperlink"/>
@@ -3167,14 +3184,26 @@
         <w:rPr>
           <w:color w:val="000000"/>
         </w:rPr>
-        <w:t xml:space="preserve"> (</w:t>
-      </w:r>
-      <w:hyperlink r:id="rId42" w:history="1">
-        <w:r>
-          <w:rPr>
-            <w:rStyle w:val="Hyperlink"/>
-          </w:rPr>
-          <w:t>Policy Memo 19-C-06</w:t>
+        <w:t xml:space="preserve"> </w:t>
+      </w:r>
+      <w:r>
+        <w:rPr>
+          <w:color w:val="000000"/>
+        </w:rPr>
+        <w:t>(</w:t>
+      </w:r>
+      <w:r>
+        <w:rPr>
+          <w:color w:val="000000"/>
+        </w:rPr>
+        <w:t xml:space="preserve">Policy Memo </w:t>
+      </w:r>
+      <w:hyperlink r:id="rId44" w:history="1">
+        <w:r>
+          <w:rPr>
+            <w:rStyle w:val="Hyperlink"/>
+          </w:rPr>
+          <w:t>19-C-06</w:t>
         </w:r>
       </w:hyperlink>
       <w:r>
@@ -3196,7 +3225,7 @@
         <w:keepNext w:val="0"/>
         <w:keepLines w:val="0"/>
       </w:pPr>
-      <w:bookmarkStart w:id="29" w:name="_Toc38364191"/>
+      <w:bookmarkStart w:id="29" w:name="_Toc45291378"/>
       <w:r>
         <w:rPr>
           <w:bCs/>
@@ -3283,7 +3312,7 @@
       <w:r>
         <w:t xml:space="preserve">through the SCO to </w:t>
       </w:r>
-      <w:hyperlink r:id="rId43" w:history="1">
+      <w:hyperlink r:id="rId45" w:history="1">
         <w:r>
           <w:rPr>
             <w:rStyle w:val="Hyperlink"/>
@@ -3292,15 +3321,7 @@
         </w:r>
       </w:hyperlink>
       <w:r>
-        <w:t xml:space="preserve"> for processing to </w:t>
-      </w:r>
-      <w:proofErr w:type="gramStart"/>
-      <w:r>
-        <w:t>USD(</w:t>
-      </w:r>
-      <w:proofErr w:type="gramEnd"/>
-      <w:r>
-        <w:t>A&amp;</w:t>
+        <w:t xml:space="preserve"> for processing to USD(A&amp;</w:t>
       </w:r>
       <w:r>
         <w:t>S</w:t>
@@ -3409,7 +3430,7 @@
         </w:rPr>
         <w:t xml:space="preserve"> use the </w:t>
       </w:r>
-      <w:hyperlink r:id="rId44" w:history="1">
+      <w:hyperlink r:id="rId46" w:history="1">
         <w:r>
           <w:rPr>
             <w:rStyle w:val="Hyperlink"/>
@@ -3459,7 +3480,7 @@
       <w:r>
         <w:t xml:space="preserve"> to </w:t>
       </w:r>
-      <w:hyperlink r:id="rId45" w:history="1">
+      <w:hyperlink r:id="rId47" w:history="1">
         <w:r>
           <w:rPr>
             <w:rStyle w:val="Hyperlink"/>
@@ -3559,7 +3580,11 @@
         <w:t xml:space="preserve">v)  </w:t>
       </w:r>
       <w:r>
-        <w:t>[</w:t>
+        <w:rPr>
+          <w:color w:val="0000FF"/>
+          <w:lang w:val="en"/>
+        </w:rPr>
+        <w:t xml:space="preserve">INTERIM CHANGE:  </w:t>
       </w:r>
       <w:r>
         <w:t>See</w:t>
@@ -3571,15 +3596,21 @@
         <w:rPr>
           <w:szCs w:val="24"/>
         </w:rPr>
-        <w:t>Air Force Class Deviation 2018-U0001 — Earned Value Management Requirements</w:t>
-      </w:r>
-      <w:r>
-        <w:rPr>
-          <w:szCs w:val="24"/>
-        </w:rPr>
-        <w:t xml:space="preserve"> (</w:t>
-      </w:r>
-      <w:hyperlink r:id="rId46" w:history="1">
+        <w:t xml:space="preserve">Air Force Class Deviation 2018-U0001 </w:t>
+      </w:r>
+      <w:r>
+        <w:rPr>
+          <w:szCs w:val="24"/>
+        </w:rPr>
+        <w:t>(</w:t>
+      </w:r>
+      <w:r>
+        <w:rPr>
+          <w:color w:val="000000"/>
+        </w:rPr>
+        <w:t xml:space="preserve">Policy Memo </w:t>
+      </w:r>
+      <w:hyperlink r:id="rId48" w:history="1">
         <w:r>
           <w:rPr>
             <w:rStyle w:val="Hyperlink"/>
@@ -3593,15 +3624,6 @@
           <w:szCs w:val="24"/>
         </w:rPr>
         <w:t>)</w:t>
-      </w:r>
-      <w:r>
-        <w:rPr>
-          <w:szCs w:val="24"/>
-        </w:rPr>
-        <w:t>]</w:t>
-      </w:r>
-      <w:r>
-        <w:t xml:space="preserve"> </w:t>
       </w:r>
     </w:p>
     <w:p>
@@ -3617,14 +3639,20 @@
         <w:rPr>
           <w:lang w:val="en"/>
         </w:rPr>
-        <w:t xml:space="preserve">(v)  </w:t>
+        <w:t>(v</w:t>
+      </w:r>
+      <w:r>
+        <w:rPr>
+          <w:lang w:val="en"/>
+        </w:rPr>
+        <w:t xml:space="preserve">)  </w:t>
       </w:r>
       <w:r>
         <w:rPr>
           <w:color w:val="0000FF"/>
           <w:lang w:val="en"/>
         </w:rPr>
-        <w:t>[</w:t>
+        <w:t xml:space="preserve">INTERIM CHANGE:  </w:t>
       </w:r>
       <w:r>
         <w:rPr>
@@ -3638,7 +3666,7 @@
         </w:rPr>
         <w:t xml:space="preserve">Policy Memo </w:t>
       </w:r>
-      <w:hyperlink r:id="rId47" w:history="1">
+      <w:hyperlink r:id="rId49" w:history="1">
         <w:r>
           <w:rPr>
             <w:rStyle w:val="Hyperlink"/>
@@ -3652,18 +3680,176 @@
         </w:rPr>
         <w:t>)</w:t>
       </w:r>
-      <w:r>
+    </w:p>
+    <w:p>
+      <w:pPr>
+        <w:pStyle w:val="List3"/>
+        <w:keepNext w:val="0"/>
+        <w:keepLines w:val="0"/>
         <w:rPr>
           <w:color w:val="000000"/>
         </w:rPr>
-        <w:t>]</w:t>
+      </w:pPr>
+      <w:r>
+        <w:rPr>
+          <w:lang w:val="en"/>
+        </w:rPr>
+        <w:t>(v</w:t>
+      </w:r>
+      <w:r>
+        <w:rPr>
+          <w:lang w:val="en"/>
+        </w:rPr>
+        <w:t>i</w:t>
+      </w:r>
+      <w:r>
+        <w:rPr>
+          <w:lang w:val="en"/>
+        </w:rPr>
+        <w:t xml:space="preserve">)  </w:t>
+      </w:r>
+      <w:r>
+        <w:rPr>
+          <w:color w:val="0000FF"/>
+          <w:lang w:val="en"/>
+        </w:rPr>
+        <w:t xml:space="preserve">INTERIM CHANGE:  </w:t>
+      </w:r>
+      <w:r>
+        <w:rPr>
+          <w:color w:val="000000"/>
+        </w:rPr>
+        <w:t>See Air Force Class Deviation 20</w:t>
+      </w:r>
+      <w:r>
+        <w:rPr>
+          <w:color w:val="000000"/>
+        </w:rPr>
+        <w:t>20</w:t>
+      </w:r>
+      <w:r>
+        <w:rPr>
+          <w:color w:val="000000"/>
+        </w:rPr>
+        <w:t>-U0001 (</w:t>
+      </w:r>
+      <w:r>
+        <w:rPr>
+          <w:color w:val="000000"/>
+        </w:rPr>
+        <w:t xml:space="preserve">Policy Memo </w:t>
+      </w:r>
+      <w:hyperlink r:id="rId50" w:history="1">
+        <w:r>
+          <w:rPr>
+            <w:rStyle w:val="Hyperlink"/>
+          </w:rPr>
+          <w:t>20-C-09</w:t>
+        </w:r>
+      </w:hyperlink>
+      <w:r>
+        <w:rPr>
+          <w:color w:val="000000"/>
+        </w:rPr>
+        <w:t>)</w:t>
+      </w:r>
+      <w:r>
+        <w:rPr>
+          <w:color w:val="000000"/>
+        </w:rPr>
+        <w:t xml:space="preserve"> </w:t>
+      </w:r>
+    </w:p>
+    <w:p>
+      <w:pPr>
+        <w:pStyle w:val="List3"/>
+        <w:keepNext w:val="0"/>
+        <w:keepLines w:val="0"/>
+        <w:rPr>
+          <w:color w:val="000000"/>
+        </w:rPr>
+      </w:pPr>
+      <w:r>
+        <w:rPr>
+          <w:lang w:val="en"/>
+        </w:rPr>
+        <w:t>(v</w:t>
+      </w:r>
+      <w:r>
+        <w:rPr>
+          <w:lang w:val="en"/>
+        </w:rPr>
+        <w:t>ii</w:t>
+      </w:r>
+      <w:r>
+        <w:rPr>
+          <w:lang w:val="en"/>
+        </w:rPr>
+        <w:t xml:space="preserve">)  </w:t>
+      </w:r>
+      <w:r>
+        <w:rPr>
+          <w:color w:val="0000FF"/>
+          <w:lang w:val="en"/>
+        </w:rPr>
+        <w:t xml:space="preserve">INTERIM CHANGE:  </w:t>
+      </w:r>
+      <w:r>
+        <w:rPr>
+          <w:color w:val="000000"/>
+        </w:rPr>
+        <w:t>See Air Force Class Deviation 20</w:t>
+      </w:r>
+      <w:r>
+        <w:rPr>
+          <w:color w:val="000000"/>
+        </w:rPr>
+        <w:t>20</w:t>
+      </w:r>
+      <w:r>
+        <w:rPr>
+          <w:color w:val="000000"/>
+        </w:rPr>
+        <w:t>-U000</w:t>
+      </w:r>
+      <w:r>
+        <w:rPr>
+          <w:color w:val="000000"/>
+        </w:rPr>
+        <w:t>2</w:t>
+      </w:r>
+      <w:r>
+        <w:rPr>
+          <w:color w:val="000000"/>
+        </w:rPr>
+        <w:t xml:space="preserve"> (</w:t>
+      </w:r>
+      <w:r>
+        <w:rPr>
+          <w:color w:val="000000"/>
+        </w:rPr>
+        <w:t xml:space="preserve">Policy Memo </w:t>
+      </w:r>
+      <w:hyperlink r:id="rId51" w:history="1">
+        <w:r>
+          <w:rPr>
+            <w:rStyle w:val="Hyperlink"/>
+          </w:rPr>
+          <w:t>20-C-10</w:t>
+        </w:r>
+      </w:hyperlink>
+      <w:r>
+        <w:rPr>
+          <w:color w:val="000000"/>
+        </w:rPr>
+        <w:t>)</w:t>
       </w:r>
     </w:p>
     <w:p>
       <w:r>
         <w:t xml:space="preserve">See </w:t>
       </w:r>
-      <w:hyperlink r:id="rId48" w:history="1">
+      <w:hyperlink r:id="rId52" w:history="1">
         <w:r>
           <w:rPr>
             <w:rStyle w:val="Hyperlink"/>
@@ -3700,11 +3886,12 @@
         <w:keepNext w:val="0"/>
         <w:keepLines w:val="0"/>
       </w:pPr>
-      <w:bookmarkStart w:id="31" w:name="_Toc38364192"/>
+      <w:bookmarkStart w:id="31" w:name="_Toc45291379"/>
       <w:r>
         <w:rPr>
           <w:bCs/>
         </w:rPr>
+        <w:lastRenderedPageBreak/>
         <w:t>SUBPART 5301.6 – C</w:t>
       </w:r>
       <w:r>
@@ -3723,7 +3910,7 @@
         <w:keepNext w:val="0"/>
         <w:keepLines w:val="0"/>
       </w:pPr>
-      <w:bookmarkStart w:id="33" w:name="_Toc38364193"/>
+      <w:bookmarkStart w:id="33" w:name="_Toc45291380"/>
       <w:r>
         <w:rPr>
           <w:bCs/>
@@ -3752,20 +3939,23 @@
         <w:t>(a)(</w:t>
       </w:r>
       <w:proofErr w:type="spellStart"/>
+      <w:r>
+        <w:t>i</w:t>
+      </w:r>
+      <w:proofErr w:type="spellEnd"/>
       <w:proofErr w:type="gramStart"/>
       <w:r>
-        <w:t>i</w:t>
-      </w:r>
-      <w:proofErr w:type="spellEnd"/>
+        <w:t xml:space="preserve">) </w:t>
+      </w:r>
+      <w:r>
+        <w:t xml:space="preserve"> </w:t>
+      </w:r>
+      <w:r>
+        <w:t>Heads</w:t>
+      </w:r>
       <w:proofErr w:type="gramEnd"/>
       <w:r>
-        <w:t xml:space="preserve">) </w:t>
-      </w:r>
-      <w:r>
-        <w:t xml:space="preserve"> </w:t>
-      </w:r>
-      <w:r>
-        <w:t>Heads of Contracting Activities (HCAs) Responsibilities.</w:t>
+        <w:t xml:space="preserve"> of Contracting Activities (HCAs) Responsibilities.</w:t>
       </w:r>
       <w:r>
         <w:t xml:space="preserve"> </w:t>
@@ -3787,11 +3977,7 @@
         <w:t>DAS)(C)) are the HCA for the Air Force</w:t>
       </w:r>
       <w:r>
-        <w:t xml:space="preserve"> and are designated the authority to </w:t>
-      </w:r>
-      <w:r>
-        <w:lastRenderedPageBreak/>
-        <w:t>enter into, approve, terminate, and take all other appropriate actions with respect to contracts and agreements (grants, cooperative agreements, and Other Transactions)</w:t>
+        <w:t xml:space="preserve"> and are designated the authority to enter into, approve, terminate, and take all other appropriate actions with respect to contracts and agreements (grants, cooperative agreements, and Other Transactions)</w:t>
       </w:r>
       <w:r>
         <w:t xml:space="preserve">.  All nondelegable HCA responsibilities may be exercised </w:t>
@@ -3809,7 +3995,15 @@
         <w:t xml:space="preserve"> </w:t>
       </w:r>
       <w:r>
-        <w:t>including the authority to enter into, approve, modify, and terminate contracts</w:t>
+        <w:t xml:space="preserve">including the authority to </w:t>
+      </w:r>
+      <w:proofErr w:type="gramStart"/>
+      <w:r>
+        <w:t>enter into</w:t>
+      </w:r>
+      <w:proofErr w:type="gramEnd"/>
+      <w:r>
+        <w:t>, approve, modify, and terminate contracts</w:t>
       </w:r>
       <w:r>
         <w:t>,</w:t>
@@ -3820,13 +4014,8 @@
       <w:r>
         <w:t xml:space="preserve"> </w:t>
       </w:r>
-      <w:proofErr w:type="gramStart"/>
-      <w:r>
-        <w:t>MP5301.601(</w:t>
-      </w:r>
-      <w:proofErr w:type="gramEnd"/>
-      <w:r>
-        <w:t>a)(</w:t>
+      <w:r>
+        <w:t>MP5301.601(a)(</w:t>
       </w:r>
       <w:proofErr w:type="spellStart"/>
       <w:r>
@@ -3839,13 +4028,8 @@
       <w:r>
         <w:t xml:space="preserve">.  </w:t>
       </w:r>
-      <w:proofErr w:type="gramStart"/>
-      <w:r>
-        <w:t>MP5301.601(</w:t>
-      </w:r>
-      <w:proofErr w:type="gramEnd"/>
-      <w:r>
-        <w:t>a)(</w:t>
+      <w:r>
+        <w:t>MP5301.601(a)(</w:t>
       </w:r>
       <w:proofErr w:type="spellStart"/>
       <w:r>
@@ -3869,7 +4053,7 @@
       <w:r>
         <w:t xml:space="preserve">See </w:t>
       </w:r>
-      <w:hyperlink r:id="rId49" w:history="1">
+      <w:hyperlink r:id="rId53" w:history="1">
         <w:r>
           <w:rPr>
             <w:rStyle w:val="Hyperlink"/>
@@ -3880,17 +4064,9 @@
           <w:rPr>
             <w:rStyle w:val="Hyperlink"/>
           </w:rPr>
-          <w:t>(a</w:t>
-        </w:r>
-        <w:proofErr w:type="gramStart"/>
-        <w:r>
-          <w:rPr>
-            <w:rStyle w:val="Hyperlink"/>
-          </w:rPr>
-          <w:t>)(</w:t>
+          <w:t>(a)(</w:t>
         </w:r>
         <w:proofErr w:type="spellStart"/>
-        <w:proofErr w:type="gramEnd"/>
         <w:r>
           <w:rPr>
             <w:rStyle w:val="Hyperlink"/>
@@ -3908,7 +4084,7 @@
       <w:r>
         <w:t xml:space="preserve"> and </w:t>
       </w:r>
-      <w:hyperlink r:id="rId50" w:history="1">
+      <w:hyperlink r:id="rId54" w:history="1">
         <w:r>
           <w:rPr>
             <w:rStyle w:val="Hyperlink"/>
@@ -3924,22 +4100,14 @@
       <w:r>
         <w:t xml:space="preserve">See </w:t>
       </w:r>
-      <w:hyperlink r:id="rId51" w:history="1">
-        <w:r>
-          <w:rPr>
-            <w:rStyle w:val="Hyperlink"/>
-          </w:rPr>
-          <w:t>SMC PGI 5301.601(a</w:t>
-        </w:r>
-        <w:proofErr w:type="gramStart"/>
-        <w:r>
-          <w:rPr>
-            <w:rStyle w:val="Hyperlink"/>
-          </w:rPr>
-          <w:t>)(</w:t>
+      <w:hyperlink r:id="rId55" w:history="1">
+        <w:r>
+          <w:rPr>
+            <w:rStyle w:val="Hyperlink"/>
+          </w:rPr>
+          <w:t>SMC PGI 5301.601(a)(</w:t>
         </w:r>
         <w:proofErr w:type="spellStart"/>
-        <w:proofErr w:type="gramEnd"/>
         <w:r>
           <w:rPr>
             <w:rStyle w:val="Hyperlink"/>
@@ -3962,22 +4130,14 @@
       <w:r>
         <w:t xml:space="preserve">See </w:t>
       </w:r>
-      <w:hyperlink r:id="rId52" w:history="1">
-        <w:r>
-          <w:rPr>
-            <w:rStyle w:val="Hyperlink"/>
-          </w:rPr>
-          <w:t>USAFA PGI 5301.601(a</w:t>
-        </w:r>
-        <w:proofErr w:type="gramStart"/>
-        <w:r>
-          <w:rPr>
-            <w:rStyle w:val="Hyperlink"/>
-          </w:rPr>
-          <w:t>)(</w:t>
+      <w:hyperlink r:id="rId56" w:history="1">
+        <w:r>
+          <w:rPr>
+            <w:rStyle w:val="Hyperlink"/>
+          </w:rPr>
+          <w:t>USAFA PGI 5301.601(a)(</w:t>
         </w:r>
         <w:proofErr w:type="spellStart"/>
-        <w:proofErr w:type="gramEnd"/>
         <w:r>
           <w:rPr>
             <w:rStyle w:val="Hyperlink"/>
@@ -4004,6 +4164,7 @@
         <w:keepNext w:val="0"/>
         <w:keepLines w:val="0"/>
       </w:pPr>
+      <w:bookmarkStart w:id="35" w:name="_Toc45291381"/>
       <w:r>
         <w:rPr>
           <w:bCs/>
@@ -4022,6 +4183,7 @@
         </w:rPr>
         <w:t>Head of Agency (HoA), Senior Procurement Executive (SPE), and Service Acquisition Executive (SAE) Responsibilities</w:t>
       </w:r>
+      <w:bookmarkEnd w:id="35"/>
     </w:p>
     <w:p>
       <w:r>
@@ -4037,7 +4199,7 @@
         </w:rPr>
         <w:t xml:space="preserve">  See </w:t>
       </w:r>
-      <w:hyperlink r:id="rId53" w:history="1">
+      <w:hyperlink r:id="rId57" w:history="1">
         <w:r>
           <w:rPr>
             <w:rStyle w:val="Hyperlink"/>
@@ -4066,7 +4228,7 @@
         <w:keepNext w:val="0"/>
         <w:keepLines w:val="0"/>
       </w:pPr>
-      <w:bookmarkStart w:id="35" w:name="_Toc38364194"/>
+      <w:bookmarkStart w:id="36" w:name="_Toc45291382"/>
       <w:r>
         <w:rPr>
           <w:bCs/>
@@ -4103,7 +4265,7 @@
         </w:rPr>
         <w:t>Program</w:t>
       </w:r>
-      <w:bookmarkEnd w:id="35"/>
+      <w:bookmarkEnd w:id="36"/>
     </w:p>
     <w:p>
       <w:r>
@@ -4112,7 +4274,7 @@
       <w:r>
         <w:t xml:space="preserve"> </w:t>
       </w:r>
-      <w:hyperlink r:id="rId54" w:history="1">
+      <w:hyperlink r:id="rId58" w:history="1">
         <w:r>
           <w:rPr>
             <w:rStyle w:val="Hyperlink"/>
@@ -4146,7 +4308,7 @@
       <w:r>
         <w:t xml:space="preserve">See </w:t>
       </w:r>
-      <w:hyperlink r:id="rId55" w:history="1">
+      <w:hyperlink r:id="rId59" w:history="1">
         <w:r>
           <w:rPr>
             <w:rStyle w:val="Hyperlink"/>
@@ -4178,7 +4340,7 @@
         </w:rPr>
         <w:t xml:space="preserve">See </w:t>
       </w:r>
-      <w:hyperlink r:id="rId56" w:history="1">
+      <w:hyperlink r:id="rId60" w:history="1">
         <w:r>
           <w:rPr>
             <w:rStyle w:val="Hyperlink"/>
@@ -4195,7 +4357,7 @@
         </w:rPr>
         <w:t>.</w:t>
       </w:r>
-      <w:bookmarkStart w:id="36" w:name="_Toc351646733"/>
+      <w:bookmarkStart w:id="37" w:name="_Toc351646733"/>
       <w:bookmarkEnd w:id="34"/>
     </w:p>
     <w:p>
@@ -4204,7 +4366,7 @@
         <w:keepNext w:val="0"/>
         <w:keepLines w:val="0"/>
       </w:pPr>
-      <w:bookmarkStart w:id="37" w:name="_Toc38364195"/>
+      <w:bookmarkStart w:id="38" w:name="_Toc45291383"/>
       <w:r>
         <w:t xml:space="preserve">5301.602-1  </w:t>
       </w:r>
@@ -4214,8 +4376,8 @@
       <w:r>
         <w:t>Authority</w:t>
       </w:r>
-      <w:bookmarkEnd w:id="36"/>
       <w:bookmarkEnd w:id="37"/>
+      <w:bookmarkEnd w:id="38"/>
     </w:p>
     <w:p>
       <w:pPr>
@@ -4227,7 +4389,7 @@
       <w:r>
         <w:t xml:space="preserve">Contracting officers are authorized to enter into and execute contracts funded either partially or completely with non-appropriated funds.  </w:t>
       </w:r>
-      <w:bookmarkStart w:id="38" w:name="_Toc351646735"/>
+      <w:bookmarkStart w:id="39" w:name="_Toc351646735"/>
     </w:p>
     <w:p>
       <w:pPr>
@@ -4235,7 +4397,7 @@
         <w:keepNext w:val="0"/>
         <w:keepLines w:val="0"/>
       </w:pPr>
-      <w:bookmarkStart w:id="39" w:name="_Toc38364196"/>
+      <w:bookmarkStart w:id="40" w:name="_Toc45291384"/>
       <w:r>
         <w:t xml:space="preserve">5301.602-2  </w:t>
       </w:r>
@@ -4245,7 +4407,7 @@
       <w:r>
         <w:t>Responsibilities</w:t>
       </w:r>
-      <w:bookmarkEnd w:id="39"/>
+      <w:bookmarkEnd w:id="40"/>
     </w:p>
     <w:p>
       <w:pPr>
@@ -4282,6 +4444,7 @@
         <w:keepLines w:val="0"/>
       </w:pPr>
       <w:r>
+        <w:lastRenderedPageBreak/>
         <w:t>(</w:t>
       </w:r>
       <w:r>
@@ -4305,7 +4468,7 @@
       <w:r>
         <w:t xml:space="preserve">See the tailorable </w:t>
       </w:r>
-      <w:hyperlink r:id="rId57" w:history="1">
+      <w:hyperlink r:id="rId61" w:history="1">
         <w:r>
           <w:rPr>
             <w:rStyle w:val="Hyperlink"/>
@@ -4389,7 +4552,6 @@
         <w:keepLines w:val="0"/>
       </w:pPr>
       <w:r>
-        <w:lastRenderedPageBreak/>
         <w:t>(</w:t>
       </w:r>
       <w:r>
@@ -4842,6 +5004,7 @@
         <w:keepLines w:val="0"/>
       </w:pPr>
       <w:r>
+        <w:lastRenderedPageBreak/>
         <w:t>(</w:t>
       </w:r>
       <w:r>
@@ -4911,7 +5074,7 @@
         </w:rPr>
         <w:t xml:space="preserve">See </w:t>
       </w:r>
-      <w:hyperlink r:id="rId58" w:history="1">
+      <w:hyperlink r:id="rId62" w:history="1">
         <w:r>
           <w:rPr>
             <w:rStyle w:val="Hyperlink"/>
@@ -4955,7 +5118,6 @@
         <w:keepLines w:val="0"/>
       </w:pPr>
       <w:r>
-        <w:lastRenderedPageBreak/>
         <w:t>(2)  Proposed contracts and modifications</w:t>
       </w:r>
       <w:r>
@@ -5160,22 +5322,14 @@
       <w:r>
         <w:t xml:space="preserve">See </w:t>
       </w:r>
-      <w:hyperlink r:id="rId59" w:history="1">
-        <w:r>
-          <w:rPr>
-            <w:rStyle w:val="Hyperlink"/>
-          </w:rPr>
-          <w:t>AFMC PGI 5301.602-2(c</w:t>
-        </w:r>
-        <w:proofErr w:type="gramStart"/>
-        <w:r>
-          <w:rPr>
-            <w:rStyle w:val="Hyperlink"/>
-          </w:rPr>
-          <w:t>)(</w:t>
+      <w:hyperlink r:id="rId63" w:history="1">
+        <w:r>
+          <w:rPr>
+            <w:rStyle w:val="Hyperlink"/>
+          </w:rPr>
+          <w:t>AFMC PGI 5301.602-2(c)(</w:t>
         </w:r>
         <w:proofErr w:type="spellStart"/>
-        <w:proofErr w:type="gramEnd"/>
         <w:r>
           <w:rPr>
             <w:rStyle w:val="Hyperlink"/>
@@ -5196,7 +5350,7 @@
       <w:r>
         <w:t xml:space="preserve">and </w:t>
       </w:r>
-      <w:hyperlink r:id="rId60" w:history="1">
+      <w:hyperlink r:id="rId64" w:history="1">
         <w:r>
           <w:rPr>
             <w:rStyle w:val="Hyperlink"/>
@@ -5220,7 +5374,7 @@
         </w:rPr>
         <w:t xml:space="preserve">See </w:t>
       </w:r>
-      <w:hyperlink r:id="rId61" w:history="1">
+      <w:hyperlink r:id="rId65" w:history="1">
         <w:r>
           <w:rPr>
             <w:rStyle w:val="Hyperlink"/>
@@ -5291,7 +5445,7 @@
         <w:keepNext w:val="0"/>
         <w:keepLines w:val="0"/>
       </w:pPr>
-      <w:bookmarkStart w:id="40" w:name="_Toc38364197"/>
+      <w:bookmarkStart w:id="41" w:name="_Toc45291385"/>
       <w:r>
         <w:t xml:space="preserve">5301.602-3  </w:t>
       </w:r>
@@ -5316,7 +5470,7 @@
       <w:r>
         <w:t>ommitments</w:t>
       </w:r>
-      <w:bookmarkEnd w:id="40"/>
+      <w:bookmarkEnd w:id="41"/>
     </w:p>
     <w:p>
       <w:pPr>
@@ -5435,17 +5589,18 @@
       <w:r>
         <w:t>.</w:t>
       </w:r>
-      <w:bookmarkEnd w:id="38"/>
+      <w:bookmarkEnd w:id="39"/>
     </w:p>
     <w:p>
       <w:pPr>
         <w:spacing w:before="120"/>
       </w:pPr>
-      <w:bookmarkStart w:id="41" w:name="_Toc351646737"/>
-      <w:r>
+      <w:bookmarkStart w:id="42" w:name="_Toc351646737"/>
+      <w:r>
+        <w:lastRenderedPageBreak/>
         <w:t xml:space="preserve">See </w:t>
       </w:r>
-      <w:hyperlink r:id="rId62" w:history="1">
+      <w:hyperlink r:id="rId66" w:history="1">
         <w:r>
           <w:rPr>
             <w:rStyle w:val="Hyperlink"/>
@@ -5481,13 +5636,13 @@
         <w:keepNext w:val="0"/>
         <w:keepLines w:val="0"/>
       </w:pPr>
-      <w:bookmarkStart w:id="42" w:name="_Toc38364198"/>
       <w:bookmarkStart w:id="43" w:name="_Toc351646738"/>
-      <w:bookmarkEnd w:id="41"/>
+      <w:bookmarkStart w:id="44" w:name="_Toc45291386"/>
+      <w:bookmarkEnd w:id="42"/>
       <w:r>
         <w:t>5301.603-1   General</w:t>
       </w:r>
-      <w:bookmarkEnd w:id="42"/>
+      <w:bookmarkEnd w:id="44"/>
     </w:p>
     <w:p>
       <w:pPr>
@@ -5518,19 +5673,11 @@
         </w:rPr>
         <w:t xml:space="preserve">accordance with </w:t>
       </w:r>
-      <w:proofErr w:type="gramStart"/>
-      <w:r>
-        <w:rPr>
-          <w:szCs w:val="24"/>
-        </w:rPr>
-        <w:t>MP5301.601(</w:t>
-      </w:r>
-      <w:proofErr w:type="gramEnd"/>
-      <w:r>
-        <w:rPr>
-          <w:szCs w:val="24"/>
-        </w:rPr>
-        <w:t>a)(</w:t>
+      <w:r>
+        <w:rPr>
+          <w:szCs w:val="24"/>
+        </w:rPr>
+        <w:t>MP5301.601(a)(</w:t>
       </w:r>
       <w:proofErr w:type="spellStart"/>
       <w:r>
@@ -5609,14 +5756,7 @@
         <w:rPr>
           <w:szCs w:val="24"/>
         </w:rPr>
-        <w:t xml:space="preserve">he SCO may delegate this authority to the highest contracting official in the contracting chain at geographically separated organizations, but in no event will the </w:t>
-      </w:r>
-      <w:r>
-        <w:rPr>
-          <w:szCs w:val="24"/>
-        </w:rPr>
-        <w:lastRenderedPageBreak/>
-        <w:t xml:space="preserve">designee be lower than a </w:t>
+        <w:t xml:space="preserve">he SCO may delegate this authority to the highest contracting official in the contracting chain at geographically separated organizations, but in no event will the designee be lower than a </w:t>
       </w:r>
       <w:r>
         <w:rPr>
@@ -5672,7 +5812,7 @@
         </w:rPr>
         <w:t xml:space="preserve"> (</w:t>
       </w:r>
-      <w:hyperlink r:id="rId63" w:history="1">
+      <w:hyperlink r:id="rId67" w:history="1">
         <w:r>
           <w:rPr>
             <w:rStyle w:val="Hyperlink"/>
@@ -5733,7 +5873,7 @@
         </w:rPr>
         <w:t xml:space="preserve">See </w:t>
       </w:r>
-      <w:hyperlink r:id="rId64" w:history="1">
+      <w:hyperlink r:id="rId68" w:history="1">
         <w:r>
           <w:rPr>
             <w:rStyle w:val="Hyperlink"/>
@@ -5742,9 +5882,9 @@
           </w:rPr>
           <w:t>USAFA PGI 5301.603-1</w:t>
         </w:r>
-        <w:bookmarkStart w:id="44" w:name="p53016032"/>
+        <w:bookmarkStart w:id="45" w:name="p53016032"/>
         <w:bookmarkEnd w:id="43"/>
-        <w:bookmarkEnd w:id="44"/>
+        <w:bookmarkEnd w:id="45"/>
       </w:hyperlink>
       <w:r>
         <w:rPr>
@@ -5760,11 +5900,11 @@
         <w:keepNext w:val="0"/>
         <w:keepLines w:val="0"/>
       </w:pPr>
-      <w:bookmarkStart w:id="45" w:name="_Toc38364199"/>
+      <w:bookmarkStart w:id="46" w:name="_Toc45291387"/>
       <w:r>
         <w:t>5301.603-2-90   Selection</w:t>
       </w:r>
-      <w:bookmarkEnd w:id="45"/>
+      <w:bookmarkEnd w:id="46"/>
     </w:p>
     <w:p>
       <w:r>
@@ -5780,7 +5920,7 @@
         </w:rPr>
         <w:t xml:space="preserve">See </w:t>
       </w:r>
-      <w:hyperlink r:id="rId65" w:history="1">
+      <w:hyperlink r:id="rId69" w:history="1">
         <w:r>
           <w:rPr>
             <w:rStyle w:val="Hyperlink"/>
@@ -6071,12 +6211,13 @@
         <w:rPr>
           <w:color w:val="0000FF"/>
         </w:rPr>
+        <w:lastRenderedPageBreak/>
         <w:t>INTERIM CHANGE:</w:t>
       </w:r>
       <w:r>
         <w:t xml:space="preserve">  See </w:t>
       </w:r>
-      <w:hyperlink r:id="rId66" w:history="1">
+      <w:hyperlink r:id="rId70" w:history="1">
         <w:r>
           <w:rPr>
             <w:rStyle w:val="Hyperlink"/>
@@ -6154,7 +6295,6 @@
         <w:keepLines w:val="0"/>
       </w:pPr>
       <w:r>
-        <w:lastRenderedPageBreak/>
         <w:t>(iii</w:t>
       </w:r>
       <w:r>
@@ -6452,6 +6592,7 @@
         <w:keepLines w:val="0"/>
       </w:pPr>
       <w:r>
+        <w:lastRenderedPageBreak/>
         <w:t>(</w:t>
       </w:r>
       <w:r>
@@ -6524,7 +6665,7 @@
         </w:rPr>
         <w:t xml:space="preserve">complete the </w:t>
       </w:r>
-      <w:hyperlink r:id="rId67" w:history="1">
+      <w:hyperlink r:id="rId71" w:history="1">
         <w:r>
           <w:rPr>
             <w:rStyle w:val="Hyperlink"/>
@@ -6593,7 +6734,6 @@
         <w:rPr>
           <w:bCs/>
         </w:rPr>
-        <w:lastRenderedPageBreak/>
         <w:t>(ii)</w:t>
       </w:r>
       <w:r>
@@ -6664,7 +6804,6 @@
         <w:keepNext w:val="0"/>
         <w:keepLines w:val="0"/>
       </w:pPr>
-      <w:proofErr w:type="gramStart"/>
       <w:r>
         <w:rPr>
           <w:bCs/>
@@ -6701,7 +6840,6 @@
         </w:rPr>
         <w:t>/KC</w:t>
       </w:r>
-      <w:proofErr w:type="gramEnd"/>
       <w:r>
         <w:rPr>
           <w:bCs/>
@@ -6824,7 +6962,7 @@
         <w:keepNext w:val="0"/>
         <w:keepLines w:val="0"/>
       </w:pPr>
-      <w:bookmarkStart w:id="46" w:name="_Toc38364200"/>
+      <w:bookmarkStart w:id="47" w:name="_Toc45291388"/>
       <w:r>
         <w:rPr>
           <w:bCs/>
@@ -6843,7 +6981,7 @@
         </w:rPr>
         <w:t>Appointment</w:t>
       </w:r>
-      <w:bookmarkEnd w:id="46"/>
+      <w:bookmarkEnd w:id="47"/>
     </w:p>
     <w:p>
       <w:pPr>
@@ -6914,9 +7052,10 @@
     </w:p>
     <w:p>
       <w:r>
+        <w:lastRenderedPageBreak/>
         <w:t xml:space="preserve">See </w:t>
       </w:r>
-      <w:hyperlink r:id="rId68" w:history="1">
+      <w:hyperlink r:id="rId72" w:history="1">
         <w:r>
           <w:rPr>
             <w:rStyle w:val="Hyperlink"/>
@@ -6956,7 +7095,7 @@
       <w:r>
         <w:t xml:space="preserve">See </w:t>
       </w:r>
-      <w:hyperlink r:id="rId69" w:history="1">
+      <w:hyperlink r:id="rId73" w:history="1">
         <w:r>
           <w:rPr>
             <w:rStyle w:val="Hyperlink"/>
@@ -6974,7 +7113,7 @@
         <w:keepNext w:val="0"/>
         <w:keepLines w:val="0"/>
       </w:pPr>
-      <w:bookmarkStart w:id="47" w:name="_Toc38364201"/>
+      <w:bookmarkStart w:id="48" w:name="_Toc45291389"/>
       <w:r>
         <w:t>53</w:t>
       </w:r>
@@ -7023,7 +7162,7 @@
       <w:r>
         <w:t>fficers</w:t>
       </w:r>
-      <w:bookmarkEnd w:id="47"/>
+      <w:bookmarkEnd w:id="48"/>
     </w:p>
     <w:p>
       <w:pPr>
@@ -7048,14 +7187,14 @@
         <w:keepNext w:val="0"/>
         <w:keepLines w:val="0"/>
       </w:pPr>
-      <w:bookmarkStart w:id="48" w:name="_Toc38364202"/>
+      <w:bookmarkStart w:id="49" w:name="_Toc45291390"/>
       <w:r>
         <w:rPr>
           <w:bCs/>
         </w:rPr>
         <w:t>SUBPART 5301.7 – DETERMINATIONS AND FINDINGS</w:t>
       </w:r>
-      <w:bookmarkEnd w:id="48"/>
+      <w:bookmarkEnd w:id="49"/>
     </w:p>
     <w:p>
       <w:pPr>
@@ -7063,9 +7202,8 @@
         <w:keepNext w:val="0"/>
         <w:keepLines w:val="0"/>
       </w:pPr>
-      <w:bookmarkStart w:id="49" w:name="_Toc38364203"/>
-      <w:r>
-        <w:lastRenderedPageBreak/>
+      <w:bookmarkStart w:id="50" w:name="_Toc45291391"/>
+      <w:r>
         <w:t>5301.707</w:t>
       </w:r>
       <w:r>
@@ -7080,7 +7218,7 @@
       <w:r>
         <w:t>Signatory Authority</w:t>
       </w:r>
-      <w:bookmarkEnd w:id="49"/>
+      <w:bookmarkEnd w:id="50"/>
     </w:p>
     <w:p>
       <w:pPr>
@@ -7147,7 +7285,7 @@
         </w:rPr>
         <w:t xml:space="preserve"> submit determinations for approval simultaneously to </w:t>
       </w:r>
-      <w:hyperlink r:id="rId70" w:history="1">
+      <w:hyperlink r:id="rId74" w:history="1">
         <w:r>
           <w:rPr>
             <w:rStyle w:val="Hyperlink"/>
@@ -7164,7 +7302,7 @@
         </w:rPr>
         <w:t xml:space="preserve"> and to </w:t>
       </w:r>
-      <w:hyperlink r:id="rId71" w:history="1">
+      <w:hyperlink r:id="rId75" w:history="1">
         <w:r>
           <w:rPr>
             <w:rStyle w:val="Hyperlink"/>
@@ -7215,7 +7353,7 @@
       <w:r>
         <w:t xml:space="preserve"> for actions requiring DAS(C)/ADAS(C) approval to </w:t>
       </w:r>
-      <w:hyperlink r:id="rId72" w:history="1">
+      <w:hyperlink r:id="rId76" w:history="1">
         <w:r>
           <w:rPr>
             <w:rStyle w:val="Hyperlink"/>
@@ -7242,14 +7380,14 @@
         <w:keepNext w:val="0"/>
         <w:keepLines w:val="0"/>
       </w:pPr>
-      <w:bookmarkStart w:id="50" w:name="_Toc38364204"/>
+      <w:bookmarkStart w:id="51" w:name="_Toc45291392"/>
       <w:r>
         <w:t>SUBPART 5301.90 – C</w:t>
       </w:r>
       <w:r>
         <w:t>LEARANCE</w:t>
       </w:r>
-      <w:bookmarkEnd w:id="50"/>
+      <w:bookmarkEnd w:id="51"/>
     </w:p>
     <w:p>
       <w:pPr>
@@ -7257,7 +7395,7 @@
         <w:keepNext w:val="0"/>
         <w:keepLines w:val="0"/>
       </w:pPr>
-      <w:bookmarkStart w:id="51" w:name="_Toc38364205"/>
+      <w:bookmarkStart w:id="52" w:name="_Toc45291393"/>
       <w:r>
         <w:t>5301</w:t>
       </w:r>
@@ -7270,7 +7408,7 @@
       <w:r>
         <w:t>efinitions</w:t>
       </w:r>
-      <w:bookmarkEnd w:id="51"/>
+      <w:bookmarkEnd w:id="52"/>
     </w:p>
     <w:p>
       <w:pPr>
@@ -7430,15 +7568,8 @@
         <w:keepLines w:val="0"/>
       </w:pPr>
       <w:r>
-        <w:t xml:space="preserve">(iv)  </w:t>
-      </w:r>
-      <w:proofErr w:type="gramStart"/>
-      <w:r>
-        <w:t>noncompetitive</w:t>
-      </w:r>
-      <w:proofErr w:type="gramEnd"/>
-      <w:r>
-        <w:t xml:space="preserve"> task or delivery orders under </w:t>
+        <w:lastRenderedPageBreak/>
+        <w:t xml:space="preserve">(iv)  noncompetitive task or delivery orders under </w:t>
       </w:r>
       <w:r>
         <w:t xml:space="preserve">single or multiple award </w:t>
@@ -7533,7 +7664,6 @@
         <w:pStyle w:val="List1"/>
       </w:pPr>
       <w:r>
-        <w:lastRenderedPageBreak/>
         <w:t xml:space="preserve">(b) </w:t>
       </w:r>
       <w:r>
@@ -7880,6 +8010,7 @@
         <w:keepLines w:val="0"/>
       </w:pPr>
       <w:r>
+        <w:lastRenderedPageBreak/>
         <w:t xml:space="preserve">(2) </w:t>
       </w:r>
       <w:r>
@@ -8052,14 +8183,7 @@
         <w:rPr>
           <w:szCs w:val="24"/>
         </w:rPr>
-        <w:t xml:space="preserve">he independent reviewer and the primary advisor to the CAA for clearance.  The CR ensures the CAA has the information needed to make an </w:t>
-      </w:r>
-      <w:r>
-        <w:rPr>
-          <w:szCs w:val="24"/>
-        </w:rPr>
-        <w:lastRenderedPageBreak/>
-        <w:t xml:space="preserve">informed decision.  The CR </w:t>
+        <w:t xml:space="preserve">he independent reviewer and the primary advisor to the CAA for clearance.  The CR ensures the CAA has the information needed to make an informed decision.  The CR </w:t>
       </w:r>
       <w:r>
         <w:rPr>
@@ -8176,13 +8300,8 @@
         <w:t>i</w:t>
       </w:r>
       <w:proofErr w:type="spellEnd"/>
-      <w:proofErr w:type="gramStart"/>
-      <w:r>
-        <w:t>)(</w:t>
-      </w:r>
-      <w:proofErr w:type="gramEnd"/>
-      <w:r>
-        <w:t>1)</w:t>
+      <w:r>
+        <w:t>)(1)</w:t>
       </w:r>
       <w:r>
         <w:t>.</w:t>
@@ -8269,7 +8388,7 @@
       <w:r>
         <w:t xml:space="preserve">See </w:t>
       </w:r>
-      <w:hyperlink r:id="rId73" w:history="1">
+      <w:hyperlink r:id="rId77" w:history="1">
         <w:r>
           <w:rPr>
             <w:rStyle w:val="Hyperlink"/>
@@ -8287,7 +8406,7 @@
         <w:keepNext w:val="0"/>
         <w:keepLines w:val="0"/>
       </w:pPr>
-      <w:bookmarkStart w:id="52" w:name="_Toc38364206"/>
+      <w:bookmarkStart w:id="53" w:name="_Toc45291394"/>
       <w:r>
         <w:t xml:space="preserve">5301.9001   </w:t>
       </w:r>
@@ -8306,7 +8425,7 @@
       <w:r>
         <w:t>pprovals</w:t>
       </w:r>
-      <w:bookmarkEnd w:id="52"/>
+      <w:bookmarkEnd w:id="53"/>
     </w:p>
     <w:p>
       <w:pPr>
@@ -8549,17 +8668,9 @@
         <w:rPr>
           <w:szCs w:val="24"/>
         </w:rPr>
-        <w:t>(c</w:t>
-      </w:r>
-      <w:proofErr w:type="gramStart"/>
-      <w:r>
-        <w:rPr>
-          <w:szCs w:val="24"/>
-        </w:rPr>
-        <w:t>)(</w:t>
+        <w:t>(c)(</w:t>
       </w:r>
       <w:proofErr w:type="spellStart"/>
-      <w:proofErr w:type="gramEnd"/>
       <w:r>
         <w:rPr>
           <w:szCs w:val="24"/>
@@ -8600,6 +8711,7 @@
         <w:rPr>
           <w:color w:val="000000"/>
         </w:rPr>
+        <w:lastRenderedPageBreak/>
         <w:t xml:space="preserve">(d) </w:t>
       </w:r>
       <w:r>
@@ -8750,7 +8862,6 @@
           <w:color w:val="auto"/>
           <w:u w:val="none"/>
         </w:rPr>
-        <w:lastRenderedPageBreak/>
         <w:t>(</w:t>
       </w:r>
       <w:r>
@@ -8775,7 +8886,7 @@
         </w:rPr>
         <w:t xml:space="preserve">The CAA must justify, in writing, requiring clearance for the solicitation or award of any competitive task or delivery order, regardless of dollar value, made in accordance with FAR 8.4, 13, or 16.505.  SCOs must submit the justification to </w:t>
       </w:r>
-      <w:hyperlink r:id="rId74" w:history="1">
+      <w:hyperlink r:id="rId78" w:history="1">
         <w:r>
           <w:rPr>
             <w:rStyle w:val="Hyperlink"/>
@@ -8884,7 +8995,7 @@
       <w:r>
         <w:t xml:space="preserve"> not be awarded without obtaining the required </w:t>
       </w:r>
-      <w:hyperlink r:id="rId75" w:history="1">
+      <w:hyperlink r:id="rId79" w:history="1">
         <w:r>
           <w:rPr>
             <w:rStyle w:val="Hyperlink"/>
@@ -8980,8 +9091,7 @@
       <w:r>
         <w:t xml:space="preserve">The procedures in </w:t>
       </w:r>
-      <w:hyperlink r:id="rId76" w:history="1">
-        <w:proofErr w:type="gramStart"/>
+      <w:hyperlink r:id="rId80" w:history="1">
         <w:r>
           <w:rPr>
             <w:rStyle w:val="Hyperlink"/>
@@ -9001,7 +9111,6 @@
           <w:t>(</w:t>
         </w:r>
         <w:proofErr w:type="spellStart"/>
-        <w:proofErr w:type="gramEnd"/>
         <w:r>
           <w:rPr>
             <w:rStyle w:val="Hyperlink"/>
@@ -9067,7 +9176,7 @@
         </w:rPr>
         <w:t xml:space="preserve">See </w:t>
       </w:r>
-      <w:hyperlink r:id="rId77" w:history="1">
+      <w:hyperlink r:id="rId81" w:history="1">
         <w:r>
           <w:t xml:space="preserve"> </w:t>
         </w:r>
@@ -9167,7 +9276,7 @@
       <w:r>
         <w:t xml:space="preserve">, the SCO must notify </w:t>
       </w:r>
-      <w:hyperlink r:id="rId78" w:history="1">
+      <w:hyperlink r:id="rId82" w:history="1">
         <w:r>
           <w:rPr>
             <w:rStyle w:val="Hyperlink"/>
@@ -9764,6 +9873,7 @@
                 <w:sz w:val="20"/>
                 <w:lang w:val="en"/>
               </w:rPr>
+              <w:lastRenderedPageBreak/>
               <w:t>PEO</w:t>
             </w:r>
             <w:r>
@@ -9974,7 +10084,7 @@
       <w:r>
         <w:t xml:space="preserve"> use the </w:t>
       </w:r>
-      <w:hyperlink r:id="rId79" w:history="1">
+      <w:hyperlink r:id="rId83" w:history="1">
         <w:r>
           <w:rPr>
             <w:rStyle w:val="Hyperlink"/>
@@ -10018,7 +10128,6 @@
         </w:rPr>
       </w:pPr>
       <w:r>
-        <w:lastRenderedPageBreak/>
         <w:t xml:space="preserve">(3)  </w:t>
       </w:r>
       <w:r>
@@ -10049,15 +10158,7 @@
         <w:rPr>
           <w:lang w:val="en"/>
         </w:rPr>
-        <w:t xml:space="preserve">Contracting squadrons or their equivalents will assign </w:t>
-      </w:r>
-      <w:bookmarkStart w:id="53" w:name="_GoBack"/>
-      <w:bookmarkEnd w:id="53"/>
-      <w:r>
-        <w:rPr>
-          <w:lang w:val="en"/>
-        </w:rPr>
-        <w:t xml:space="preserve">subordinate thresholds within their organization with </w:t>
+        <w:t xml:space="preserve">Contracting squadrons or their equivalents will assign subordinate thresholds within their organization with </w:t>
       </w:r>
       <w:r>
         <w:rPr>
@@ -10120,7 +10221,7 @@
         </w:rPr>
         <w:t xml:space="preserve">See </w:t>
       </w:r>
-      <w:hyperlink r:id="rId80" w:history="1">
+      <w:hyperlink r:id="rId84" w:history="1">
         <w:r>
           <w:t xml:space="preserve"> </w:t>
         </w:r>
@@ -10265,7 +10366,7 @@
       <w:r>
         <w:t xml:space="preserve"> </w:t>
       </w:r>
-      <w:hyperlink r:id="rId81" w:history="1">
+      <w:hyperlink r:id="rId85" w:history="1">
         <w:r>
           <w:rPr>
             <w:rStyle w:val="Hyperlink"/>
@@ -10276,7 +10377,7 @@
       <w:r>
         <w:t xml:space="preserve"> must be sent to </w:t>
       </w:r>
-      <w:hyperlink r:id="rId82" w:history="1">
+      <w:hyperlink r:id="rId86" w:history="1">
         <w:r>
           <w:rPr>
             <w:rStyle w:val="Hyperlink"/>
@@ -10310,7 +10411,7 @@
       <w:r>
         <w:t xml:space="preserve">See </w:t>
       </w:r>
-      <w:hyperlink r:id="rId83" w:history="1">
+      <w:hyperlink r:id="rId87" w:history="1">
         <w:r>
           <w:rPr>
             <w:rStyle w:val="Hyperlink"/>
@@ -10329,7 +10430,7 @@
       <w:r>
         <w:t xml:space="preserve">See </w:t>
       </w:r>
-      <w:hyperlink r:id="rId84" w:history="1">
+      <w:hyperlink r:id="rId88" w:history="1">
         <w:r>
           <w:rPr>
             <w:rStyle w:val="Hyperlink"/>
@@ -10348,7 +10449,7 @@
       <w:r>
         <w:t xml:space="preserve">See </w:t>
       </w:r>
-      <w:hyperlink r:id="rId85" w:history="1">
+      <w:hyperlink r:id="rId89" w:history="1">
         <w:r>
           <w:rPr>
             <w:rStyle w:val="Hyperlink"/>
@@ -10379,7 +10480,7 @@
       <w:r>
         <w:t xml:space="preserve">See </w:t>
       </w:r>
-      <w:hyperlink r:id="rId86" w:history="1">
+      <w:hyperlink r:id="rId90" w:history="1">
         <w:r>
           <w:rPr>
             <w:rStyle w:val="Hyperlink"/>
@@ -10398,7 +10499,7 @@
       <w:r>
         <w:t xml:space="preserve">See </w:t>
       </w:r>
-      <w:hyperlink r:id="rId87" w:history="1">
+      <w:hyperlink r:id="rId91" w:history="1">
         <w:r>
           <w:rPr>
             <w:rStyle w:val="Hyperlink"/>
@@ -10417,7 +10518,7 @@
       <w:r>
         <w:t xml:space="preserve">See </w:t>
       </w:r>
-      <w:hyperlink r:id="rId88" w:history="1">
+      <w:hyperlink r:id="rId92" w:history="1">
         <w:r>
           <w:rPr>
             <w:rStyle w:val="Hyperlink"/>
@@ -10435,7 +10536,7 @@
         <w:keepNext w:val="0"/>
         <w:keepLines w:val="0"/>
       </w:pPr>
-      <w:bookmarkStart w:id="54" w:name="_Toc38364207"/>
+      <w:bookmarkStart w:id="54" w:name="_Toc45291395"/>
       <w:r>
         <w:rPr>
           <w:bCs/>
@@ -10462,7 +10563,7 @@
         <w:keepNext w:val="0"/>
         <w:keepLines w:val="0"/>
       </w:pPr>
-      <w:bookmarkStart w:id="55" w:name="_Toc38364208"/>
+      <w:bookmarkStart w:id="55" w:name="_Toc45291396"/>
       <w:r>
         <w:rPr>
           <w:bCs/>
@@ -10545,11 +10646,12 @@
         <w:keepNext w:val="0"/>
         <w:keepLines w:val="0"/>
       </w:pPr>
-      <w:bookmarkStart w:id="56" w:name="_Toc38364209"/>
+      <w:bookmarkStart w:id="56" w:name="_Toc45291397"/>
       <w:r>
         <w:rPr>
           <w:bCs/>
         </w:rPr>
+        <w:lastRenderedPageBreak/>
         <w:t>5301.9102   Policy</w:t>
       </w:r>
       <w:bookmarkEnd w:id="56"/>
@@ -10621,7 +10723,6 @@
         <w:pStyle w:val="List1"/>
       </w:pPr>
       <w:r>
-        <w:lastRenderedPageBreak/>
         <w:t>(b)</w:t>
       </w:r>
       <w:r>
@@ -10853,7 +10954,11 @@
         <w:t xml:space="preserve"> </w:t>
       </w:r>
       <w:r>
-        <w:t>The Air Force ombudsman is the ADAS(C), who may take action to assist in resolving issues, concerns, disagreements, and recommendations that cannot be resolved at the MAJCOM/DRU</w:t>
+        <w:t xml:space="preserve">The Air Force ombudsman is the ADAS(C), who may take action to assist in resolving issues, concerns, disagreements, and recommendations that cannot be resolved at the </w:t>
+      </w:r>
+      <w:r>
+        <w:lastRenderedPageBreak/>
+        <w:t>MAJCOM/DRU</w:t>
       </w:r>
       <w:r>
         <w:t>/SMC level</w:t>
@@ -10870,20 +10975,12 @@
       <w:r>
         <w:t xml:space="preserve">see </w:t>
       </w:r>
-      <w:hyperlink r:id="rId89" w:history="1">
-        <w:proofErr w:type="gramStart"/>
-        <w:r>
-          <w:rPr>
-            <w:rStyle w:val="Hyperlink"/>
-          </w:rPr>
-          <w:t>OUSD(</w:t>
-        </w:r>
-        <w:proofErr w:type="gramEnd"/>
-        <w:r>
-          <w:rPr>
-            <w:rStyle w:val="Hyperlink"/>
-          </w:rPr>
-          <w:t>AT&amp;L)/DPAP memo, 1 Oct 09</w:t>
+      <w:hyperlink r:id="rId93" w:history="1">
+        <w:r>
+          <w:rPr>
+            <w:rStyle w:val="Hyperlink"/>
+          </w:rPr>
+          <w:t>OUSD(AT&amp;L)/DPAP memo, 1 Oct 09</w:t>
         </w:r>
       </w:hyperlink>
       <w:r>
@@ -10911,7 +11008,7 @@
       <w:r>
         <w:t xml:space="preserve">See </w:t>
       </w:r>
-      <w:hyperlink r:id="rId90" w:history="1">
+      <w:hyperlink r:id="rId94" w:history="1">
         <w:r>
           <w:rPr>
             <w:rStyle w:val="Hyperlink"/>
@@ -10944,10 +11041,9 @@
         <w:rPr>
           <w:rFonts w:ascii="Times New Roman" w:hAnsi="Times New Roman" w:cs="Times New Roman"/>
         </w:rPr>
-        <w:lastRenderedPageBreak/>
         <w:t xml:space="preserve">See </w:t>
       </w:r>
-      <w:hyperlink r:id="rId91" w:history="1">
+      <w:hyperlink r:id="rId95" w:history="1">
         <w:r>
           <w:rPr>
             <w:rStyle w:val="Hyperlink"/>
@@ -10971,7 +11067,7 @@
         </w:rPr>
         <w:t xml:space="preserve">See </w:t>
       </w:r>
-      <w:hyperlink r:id="rId92" w:history="1">
+      <w:hyperlink r:id="rId96" w:history="1">
         <w:r>
           <w:rPr>
             <w:rStyle w:val="Hyperlink"/>
@@ -11015,7 +11111,7 @@
         <w:keepNext w:val="0"/>
         <w:keepLines w:val="0"/>
       </w:pPr>
-      <w:bookmarkStart w:id="57" w:name="_Toc38364210"/>
+      <w:bookmarkStart w:id="57" w:name="_Toc45291398"/>
       <w:r>
         <w:rPr>
           <w:bCs/>
@@ -11079,7 +11175,7 @@
       <w:r>
         <w:t xml:space="preserve">Insert a clause substantially the same as the clause at </w:t>
       </w:r>
-      <w:hyperlink r:id="rId93" w:anchor="p53522019101" w:history="1">
+      <w:hyperlink r:id="rId97" w:anchor="p53522019101" w:history="1">
         <w:r>
           <w:rPr>
             <w:rStyle w:val="Hyperlink"/>
@@ -11105,7 +11201,7 @@
         </w:rPr>
         <w:t xml:space="preserve">See </w:t>
       </w:r>
-      <w:hyperlink r:id="rId94" w:history="1">
+      <w:hyperlink r:id="rId98" w:history="1">
         <w:r>
           <w:rPr>
             <w:rStyle w:val="Hyperlink"/>
@@ -11121,8 +11217,8 @@
       </w:pPr>
     </w:p>
     <w:sectPr>
-      <w:headerReference w:type="default" r:id="rId95"/>
-      <w:footerReference w:type="default" r:id="rId96"/>
+      <w:headerReference w:type="default" r:id="rId99"/>
+      <w:footerReference w:type="default" r:id="rId100"/>
       <w:pgSz w:w="12240" w:h="15840" w:code="1"/>
       <w:pgMar w:top="1440" w:right="1440" w:bottom="1440" w:left="1440" w:header="432" w:footer="432" w:gutter="0"/>
       <w:cols w:space="720"/>
@@ -11133,7 +11229,7 @@
 </file>
 
 <file path=word/endnotes.xml><?xml version="1.0" encoding="utf-8"?>
-<w:endnotes xmlns:wpc="http://schemas.microsoft.com/office/word/2010/wordprocessingCanvas" xmlns:cx="http://schemas.microsoft.com/office/drawing/2014/chartex" xmlns:cx1="http://schemas.microsoft.com/office/drawing/2015/9/8/chartex" xmlns:mc="http://schemas.openxmlformats.org/markup-compatibility/2006" xmlns:o="urn:schemas-microsoft-com:office:office" xmlns:r="http://schemas.openxmlformats.org/officeDocument/2006/relationships" xmlns:m="http://schemas.openxmlformats.org/officeDocument/2006/math" xmlns:v="urn:schemas-microsoft-com:vml" xmlns:wp14="http://schemas.microsoft.com/office/word/2010/wordprocessingDrawing" xmlns:wp="http://schemas.openxmlformats.org/drawingml/2006/wordprocessingDrawing" xmlns:w10="urn:schemas-microsoft-com:office:word" xmlns:w="http://schemas.openxmlformats.org/wordprocessingml/2006/main" xmlns:w14="http://schemas.microsoft.com/office/word/2010/wordml" xmlns:w15="http://schemas.microsoft.com/office/word/2012/wordml" xmlns:w16se="http://schemas.microsoft.com/office/word/2015/wordml/symex" xmlns:wpg="http://schemas.microsoft.com/office/word/2010/wordprocessingGroup" xmlns:wpi="http://schemas.microsoft.com/office/word/2010/wordprocessingInk" xmlns:wne="http://schemas.microsoft.com/office/word/2006/wordml" xmlns:wps="http://schemas.microsoft.com/office/word/2010/wordprocessingShape" mc:Ignorable="w14 w15 w16se wp14">
+<w:endnotes xmlns:wpc="http://schemas.microsoft.com/office/word/2010/wordprocessingCanvas" xmlns:cx="http://schemas.microsoft.com/office/drawing/2014/chartex" xmlns:cx1="http://schemas.microsoft.com/office/drawing/2015/9/8/chartex" xmlns:cx2="http://schemas.microsoft.com/office/drawing/2015/10/21/chartex" xmlns:cx3="http://schemas.microsoft.com/office/drawing/2016/5/9/chartex" xmlns:cx4="http://schemas.microsoft.com/office/drawing/2016/5/10/chartex" xmlns:cx5="http://schemas.microsoft.com/office/drawing/2016/5/11/chartex" xmlns:cx6="http://schemas.microsoft.com/office/drawing/2016/5/12/chartex" xmlns:cx7="http://schemas.microsoft.com/office/drawing/2016/5/13/chartex" xmlns:cx8="http://schemas.microsoft.com/office/drawing/2016/5/14/chartex" xmlns:mc="http://schemas.openxmlformats.org/markup-compatibility/2006" xmlns:aink="http://schemas.microsoft.com/office/drawing/2016/ink" xmlns:am3d="http://schemas.microsoft.com/office/drawing/2017/model3d" xmlns:o="urn:schemas-microsoft-com:office:office" xmlns:r="http://schemas.openxmlformats.org/officeDocument/2006/relationships" xmlns:m="http://schemas.openxmlformats.org/officeDocument/2006/math" xmlns:v="urn:schemas-microsoft-com:vml" xmlns:wp14="http://schemas.microsoft.com/office/word/2010/wordprocessingDrawing" xmlns:wp="http://schemas.openxmlformats.org/drawingml/2006/wordprocessingDrawing" xmlns:w10="urn:schemas-microsoft-com:office:word" xmlns:w="http://schemas.openxmlformats.org/wordprocessingml/2006/main" xmlns:w14="http://schemas.microsoft.com/office/word/2010/wordml" xmlns:w15="http://schemas.microsoft.com/office/word/2012/wordml" xmlns:w16cex="http://schemas.microsoft.com/office/word/2018/wordml/cex" xmlns:w16cid="http://schemas.microsoft.com/office/word/2016/wordml/cid" xmlns:w16="http://schemas.microsoft.com/office/word/2018/wordml" xmlns:w16se="http://schemas.microsoft.com/office/word/2015/wordml/symex" xmlns:wpg="http://schemas.microsoft.com/office/word/2010/wordprocessingGroup" xmlns:wpi="http://schemas.microsoft.com/office/word/2010/wordprocessingInk" xmlns:wne="http://schemas.microsoft.com/office/word/2006/wordml" xmlns:wps="http://schemas.microsoft.com/office/word/2010/wordprocessingShape" mc:Ignorable="w14 w15 w16se w16cid w16 w16cex wp14">
   <w:endnote w:type="separator" w:id="-1">
     <w:p>
       <w:r>
@@ -11152,7 +11248,7 @@
 </file>
 
 <file path=word/footer1.xml><?xml version="1.0" encoding="utf-8"?>
-<w:ftr xmlns:wpc="http://schemas.microsoft.com/office/word/2010/wordprocessingCanvas" xmlns:cx="http://schemas.microsoft.com/office/drawing/2014/chartex" xmlns:cx1="http://schemas.microsoft.com/office/drawing/2015/9/8/chartex" xmlns:mc="http://schemas.openxmlformats.org/markup-compatibility/2006" xmlns:o="urn:schemas-microsoft-com:office:office" xmlns:r="http://schemas.openxmlformats.org/officeDocument/2006/relationships" xmlns:m="http://schemas.openxmlformats.org/officeDocument/2006/math" xmlns:v="urn:schemas-microsoft-com:vml" xmlns:wp14="http://schemas.microsoft.com/office/word/2010/wordprocessingDrawing" xmlns:wp="http://schemas.openxmlformats.org/drawingml/2006/wordprocessingDrawing" xmlns:w10="urn:schemas-microsoft-com:office:word" xmlns:w="http://schemas.openxmlformats.org/wordprocessingml/2006/main" xmlns:w14="http://schemas.microsoft.com/office/word/2010/wordml" xmlns:w15="http://schemas.microsoft.com/office/word/2012/wordml" xmlns:w16se="http://schemas.microsoft.com/office/word/2015/wordml/symex" xmlns:wpg="http://schemas.microsoft.com/office/word/2010/wordprocessingGroup" xmlns:wpi="http://schemas.microsoft.com/office/word/2010/wordprocessingInk" xmlns:wne="http://schemas.microsoft.com/office/word/2006/wordml" xmlns:wps="http://schemas.microsoft.com/office/word/2010/wordprocessingShape" mc:Ignorable="w14 w15 w16se wp14">
+<w:ftr xmlns:wpc="http://schemas.microsoft.com/office/word/2010/wordprocessingCanvas" xmlns:cx="http://schemas.microsoft.com/office/drawing/2014/chartex" xmlns:cx1="http://schemas.microsoft.com/office/drawing/2015/9/8/chartex" xmlns:cx2="http://schemas.microsoft.com/office/drawing/2015/10/21/chartex" xmlns:cx3="http://schemas.microsoft.com/office/drawing/2016/5/9/chartex" xmlns:cx4="http://schemas.microsoft.com/office/drawing/2016/5/10/chartex" xmlns:cx5="http://schemas.microsoft.com/office/drawing/2016/5/11/chartex" xmlns:cx6="http://schemas.microsoft.com/office/drawing/2016/5/12/chartex" xmlns:cx7="http://schemas.microsoft.com/office/drawing/2016/5/13/chartex" xmlns:cx8="http://schemas.microsoft.com/office/drawing/2016/5/14/chartex" xmlns:mc="http://schemas.openxmlformats.org/markup-compatibility/2006" xmlns:aink="http://schemas.microsoft.com/office/drawing/2016/ink" xmlns:am3d="http://schemas.microsoft.com/office/drawing/2017/model3d" xmlns:o="urn:schemas-microsoft-com:office:office" xmlns:r="http://schemas.openxmlformats.org/officeDocument/2006/relationships" xmlns:m="http://schemas.openxmlformats.org/officeDocument/2006/math" xmlns:v="urn:schemas-microsoft-com:vml" xmlns:wp14="http://schemas.microsoft.com/office/word/2010/wordprocessingDrawing" xmlns:wp="http://schemas.openxmlformats.org/drawingml/2006/wordprocessingDrawing" xmlns:w10="urn:schemas-microsoft-com:office:word" xmlns:w="http://schemas.openxmlformats.org/wordprocessingml/2006/main" xmlns:w14="http://schemas.microsoft.com/office/word/2010/wordml" xmlns:w15="http://schemas.microsoft.com/office/word/2012/wordml" xmlns:w16cex="http://schemas.microsoft.com/office/word/2018/wordml/cex" xmlns:w16cid="http://schemas.microsoft.com/office/word/2016/wordml/cid" xmlns:w16="http://schemas.microsoft.com/office/word/2018/wordml" xmlns:w16se="http://schemas.microsoft.com/office/word/2015/wordml/symex" xmlns:wpg="http://schemas.microsoft.com/office/word/2010/wordprocessingGroup" xmlns:wpi="http://schemas.microsoft.com/office/word/2010/wordprocessingInk" xmlns:wne="http://schemas.microsoft.com/office/word/2006/wordml" xmlns:wps="http://schemas.microsoft.com/office/word/2010/wordprocessingShape" mc:Ignorable="w14 w15 w16se w16cid w16 w16cex wp14">
   <w:p>
     <w:pPr>
       <w:pStyle w:val="Footer"/>
@@ -11212,7 +11308,7 @@
 </file>
 
 <file path=word/footnotes.xml><?xml version="1.0" encoding="utf-8"?>
-<w:footnotes xmlns:wpc="http://schemas.microsoft.com/office/word/2010/wordprocessingCanvas" xmlns:cx="http://schemas.microsoft.com/office/drawing/2014/chartex" xmlns:cx1="http://schemas.microsoft.com/office/drawing/2015/9/8/chartex" xmlns:mc="http://schemas.openxmlformats.org/markup-compatibility/2006" xmlns:o="urn:schemas-microsoft-com:office:office" xmlns:r="http://schemas.openxmlformats.org/officeDocument/2006/relationships" xmlns:m="http://schemas.openxmlformats.org/officeDocument/2006/math" xmlns:v="urn:schemas-microsoft-com:vml" xmlns:wp14="http://schemas.microsoft.com/office/word/2010/wordprocessingDrawing" xmlns:wp="http://schemas.openxmlformats.org/drawingml/2006/wordprocessingDrawing" xmlns:w10="urn:schemas-microsoft-com:office:word" xmlns:w="http://schemas.openxmlformats.org/wordprocessingml/2006/main" xmlns:w14="http://schemas.microsoft.com/office/word/2010/wordml" xmlns:w15="http://schemas.microsoft.com/office/word/2012/wordml" xmlns:w16se="http://schemas.microsoft.com/office/word/2015/wordml/symex" xmlns:wpg="http://schemas.microsoft.com/office/word/2010/wordprocessingGroup" xmlns:wpi="http://schemas.microsoft.com/office/word/2010/wordprocessingInk" xmlns:wne="http://schemas.microsoft.com/office/word/2006/wordml" xmlns:wps="http://schemas.microsoft.com/office/word/2010/wordprocessingShape" mc:Ignorable="w14 w15 w16se wp14">
+<w:footnotes xmlns:wpc="http://schemas.microsoft.com/office/word/2010/wordprocessingCanvas" xmlns:cx="http://schemas.microsoft.com/office/drawing/2014/chartex" xmlns:cx1="http://schemas.microsoft.com/office/drawing/2015/9/8/chartex" xmlns:cx2="http://schemas.microsoft.com/office/drawing/2015/10/21/chartex" xmlns:cx3="http://schemas.microsoft.com/office/drawing/2016/5/9/chartex" xmlns:cx4="http://schemas.microsoft.com/office/drawing/2016/5/10/chartex" xmlns:cx5="http://schemas.microsoft.com/office/drawing/2016/5/11/chartex" xmlns:cx6="http://schemas.microsoft.com/office/drawing/2016/5/12/chartex" xmlns:cx7="http://schemas.microsoft.com/office/drawing/2016/5/13/chartex" xmlns:cx8="http://schemas.microsoft.com/office/drawing/2016/5/14/chartex" xmlns:mc="http://schemas.openxmlformats.org/markup-compatibility/2006" xmlns:aink="http://schemas.microsoft.com/office/drawing/2016/ink" xmlns:am3d="http://schemas.microsoft.com/office/drawing/2017/model3d" xmlns:o="urn:schemas-microsoft-com:office:office" xmlns:r="http://schemas.openxmlformats.org/officeDocument/2006/relationships" xmlns:m="http://schemas.openxmlformats.org/officeDocument/2006/math" xmlns:v="urn:schemas-microsoft-com:vml" xmlns:wp14="http://schemas.microsoft.com/office/word/2010/wordprocessingDrawing" xmlns:wp="http://schemas.openxmlformats.org/drawingml/2006/wordprocessingDrawing" xmlns:w10="urn:schemas-microsoft-com:office:word" xmlns:w="http://schemas.openxmlformats.org/wordprocessingml/2006/main" xmlns:w14="http://schemas.microsoft.com/office/word/2010/wordml" xmlns:w15="http://schemas.microsoft.com/office/word/2012/wordml" xmlns:w16cex="http://schemas.microsoft.com/office/word/2018/wordml/cex" xmlns:w16cid="http://schemas.microsoft.com/office/word/2016/wordml/cid" xmlns:w16="http://schemas.microsoft.com/office/word/2018/wordml" xmlns:w16se="http://schemas.microsoft.com/office/word/2015/wordml/symex" xmlns:wpg="http://schemas.microsoft.com/office/word/2010/wordprocessingGroup" xmlns:wpi="http://schemas.microsoft.com/office/word/2010/wordprocessingInk" xmlns:wne="http://schemas.microsoft.com/office/word/2006/wordml" xmlns:wps="http://schemas.microsoft.com/office/word/2010/wordprocessingShape" mc:Ignorable="w14 w15 w16se w16cid w16 w16cex wp14">
   <w:footnote w:type="separator" w:id="-1">
     <w:p>
       <w:r>
@@ -11231,7 +11327,7 @@
 </file>
 
 <file path=word/header1.xml><?xml version="1.0" encoding="utf-8"?>
-<w:hdr xmlns:wpc="http://schemas.microsoft.com/office/word/2010/wordprocessingCanvas" xmlns:cx="http://schemas.microsoft.com/office/drawing/2014/chartex" xmlns:cx1="http://schemas.microsoft.com/office/drawing/2015/9/8/chartex" xmlns:mc="http://schemas.openxmlformats.org/markup-compatibility/2006" xmlns:o="urn:schemas-microsoft-com:office:office" xmlns:r="http://schemas.openxmlformats.org/officeDocument/2006/relationships" xmlns:m="http://schemas.openxmlformats.org/officeDocument/2006/math" xmlns:v="urn:schemas-microsoft-com:vml" xmlns:wp14="http://schemas.microsoft.com/office/word/2010/wordprocessingDrawing" xmlns:wp="http://schemas.openxmlformats.org/drawingml/2006/wordprocessingDrawing" xmlns:w10="urn:schemas-microsoft-com:office:word" xmlns:w="http://schemas.openxmlformats.org/wordprocessingml/2006/main" xmlns:w14="http://schemas.microsoft.com/office/word/2010/wordml" xmlns:w15="http://schemas.microsoft.com/office/word/2012/wordml" xmlns:w16se="http://schemas.microsoft.com/office/word/2015/wordml/symex" xmlns:wpg="http://schemas.microsoft.com/office/word/2010/wordprocessingGroup" xmlns:wpi="http://schemas.microsoft.com/office/word/2010/wordprocessingInk" xmlns:wne="http://schemas.microsoft.com/office/word/2006/wordml" xmlns:wps="http://schemas.microsoft.com/office/word/2010/wordprocessingShape" mc:Ignorable="w14 w15 w16se wp14">
+<w:hdr xmlns:wpc="http://schemas.microsoft.com/office/word/2010/wordprocessingCanvas" xmlns:cx="http://schemas.microsoft.com/office/drawing/2014/chartex" xmlns:cx1="http://schemas.microsoft.com/office/drawing/2015/9/8/chartex" xmlns:cx2="http://schemas.microsoft.com/office/drawing/2015/10/21/chartex" xmlns:cx3="http://schemas.microsoft.com/office/drawing/2016/5/9/chartex" xmlns:cx4="http://schemas.microsoft.com/office/drawing/2016/5/10/chartex" xmlns:cx5="http://schemas.microsoft.com/office/drawing/2016/5/11/chartex" xmlns:cx6="http://schemas.microsoft.com/office/drawing/2016/5/12/chartex" xmlns:cx7="http://schemas.microsoft.com/office/drawing/2016/5/13/chartex" xmlns:cx8="http://schemas.microsoft.com/office/drawing/2016/5/14/chartex" xmlns:mc="http://schemas.openxmlformats.org/markup-compatibility/2006" xmlns:aink="http://schemas.microsoft.com/office/drawing/2016/ink" xmlns:am3d="http://schemas.microsoft.com/office/drawing/2017/model3d" xmlns:o="urn:schemas-microsoft-com:office:office" xmlns:r="http://schemas.openxmlformats.org/officeDocument/2006/relationships" xmlns:m="http://schemas.openxmlformats.org/officeDocument/2006/math" xmlns:v="urn:schemas-microsoft-com:vml" xmlns:wp14="http://schemas.microsoft.com/office/word/2010/wordprocessingDrawing" xmlns:wp="http://schemas.openxmlformats.org/drawingml/2006/wordprocessingDrawing" xmlns:w10="urn:schemas-microsoft-com:office:word" xmlns:w="http://schemas.openxmlformats.org/wordprocessingml/2006/main" xmlns:w14="http://schemas.microsoft.com/office/word/2010/wordml" xmlns:w15="http://schemas.microsoft.com/office/word/2012/wordml" xmlns:w16cex="http://schemas.microsoft.com/office/word/2018/wordml/cex" xmlns:w16cid="http://schemas.microsoft.com/office/word/2016/wordml/cid" xmlns:w16="http://schemas.microsoft.com/office/word/2018/wordml" xmlns:w16se="http://schemas.microsoft.com/office/word/2015/wordml/symex" xmlns:wpg="http://schemas.microsoft.com/office/word/2010/wordprocessingGroup" xmlns:wpi="http://schemas.microsoft.com/office/word/2010/wordprocessingInk" xmlns:wne="http://schemas.microsoft.com/office/word/2006/wordml" xmlns:wps="http://schemas.microsoft.com/office/word/2010/wordprocessingShape" mc:Ignorable="w14 w15 w16se w16cid w16 w16cex wp14">
   <w:p>
     <w:pPr>
       <w:pStyle w:val="Heading5"/>
@@ -11256,7 +11352,7 @@
 </file>
 
 <file path=word/numbering.xml><?xml version="1.0" encoding="utf-8"?>
-<w:numbering xmlns:wpc="http://schemas.microsoft.com/office/word/2010/wordprocessingCanvas" xmlns:cx="http://schemas.microsoft.com/office/drawing/2014/chartex" xmlns:cx1="http://schemas.microsoft.com/office/drawing/2015/9/8/chartex" xmlns:mc="http://schemas.openxmlformats.org/markup-compatibility/2006" xmlns:o="urn:schemas-microsoft-com:office:office" xmlns:r="http://schemas.openxmlformats.org/officeDocument/2006/relationships" xmlns:m="http://schemas.openxmlformats.org/officeDocument/2006/math" xmlns:v="urn:schemas-microsoft-com:vml" xmlns:wp14="http://schemas.microsoft.com/office/word/2010/wordprocessingDrawing" xmlns:wp="http://schemas.openxmlformats.org/drawingml/2006/wordprocessingDrawing" xmlns:w10="urn:schemas-microsoft-com:office:word" xmlns:w="http://schemas.openxmlformats.org/wordprocessingml/2006/main" xmlns:w14="http://schemas.microsoft.com/office/word/2010/wordml" xmlns:w15="http://schemas.microsoft.com/office/word/2012/wordml" xmlns:w16se="http://schemas.microsoft.com/office/word/2015/wordml/symex" xmlns:wpg="http://schemas.microsoft.com/office/word/2010/wordprocessingGroup" xmlns:wpi="http://schemas.microsoft.com/office/word/2010/wordprocessingInk" xmlns:wne="http://schemas.microsoft.com/office/word/2006/wordml" xmlns:wps="http://schemas.microsoft.com/office/word/2010/wordprocessingShape" mc:Ignorable="w14 w15 w16se wp14">
+<w:numbering xmlns:wpc="http://schemas.microsoft.com/office/word/2010/wordprocessingCanvas" xmlns:cx="http://schemas.microsoft.com/office/drawing/2014/chartex" xmlns:cx1="http://schemas.microsoft.com/office/drawing/2015/9/8/chartex" xmlns:cx2="http://schemas.microsoft.com/office/drawing/2015/10/21/chartex" xmlns:cx3="http://schemas.microsoft.com/office/drawing/2016/5/9/chartex" xmlns:cx4="http://schemas.microsoft.com/office/drawing/2016/5/10/chartex" xmlns:cx5="http://schemas.microsoft.com/office/drawing/2016/5/11/chartex" xmlns:cx6="http://schemas.microsoft.com/office/drawing/2016/5/12/chartex" xmlns:cx7="http://schemas.microsoft.com/office/drawing/2016/5/13/chartex" xmlns:cx8="http://schemas.microsoft.com/office/drawing/2016/5/14/chartex" xmlns:mc="http://schemas.openxmlformats.org/markup-compatibility/2006" xmlns:aink="http://schemas.microsoft.com/office/drawing/2016/ink" xmlns:am3d="http://schemas.microsoft.com/office/drawing/2017/model3d" xmlns:o="urn:schemas-microsoft-com:office:office" xmlns:r="http://schemas.openxmlformats.org/officeDocument/2006/relationships" xmlns:m="http://schemas.openxmlformats.org/officeDocument/2006/math" xmlns:v="urn:schemas-microsoft-com:vml" xmlns:wp14="http://schemas.microsoft.com/office/word/2010/wordprocessingDrawing" xmlns:wp="http://schemas.openxmlformats.org/drawingml/2006/wordprocessingDrawing" xmlns:w10="urn:schemas-microsoft-com:office:word" xmlns:w="http://schemas.openxmlformats.org/wordprocessingml/2006/main" xmlns:w14="http://schemas.microsoft.com/office/word/2010/wordml" xmlns:w15="http://schemas.microsoft.com/office/word/2012/wordml" xmlns:w16cex="http://schemas.microsoft.com/office/word/2018/wordml/cex" xmlns:w16cid="http://schemas.microsoft.com/office/word/2016/wordml/cid" xmlns:w16="http://schemas.microsoft.com/office/word/2018/wordml" xmlns:w16se="http://schemas.microsoft.com/office/word/2015/wordml/symex" xmlns:wpg="http://schemas.microsoft.com/office/word/2010/wordprocessingGroup" xmlns:wpi="http://schemas.microsoft.com/office/word/2010/wordprocessingInk" xmlns:wne="http://schemas.microsoft.com/office/word/2006/wordml" xmlns:wps="http://schemas.microsoft.com/office/word/2010/wordprocessingShape" mc:Ignorable="w14 w15 w16se w16cid w16 w16cex wp14">
   <w:abstractNum w:abstractNumId="0" w15:restartNumberingAfterBreak="0">
     <w:nsid w:val="FFFFFF7C"/>
     <w:multiLevelType w:val="singleLevel"/>
@@ -13222,7 +13318,7 @@
 </file>
 
 <file path=word/styles.xml><?xml version="1.0" encoding="utf-8"?>
-<w:styles xmlns:mc="http://schemas.openxmlformats.org/markup-compatibility/2006" xmlns:r="http://schemas.openxmlformats.org/officeDocument/2006/relationships" xmlns:w="http://schemas.openxmlformats.org/wordprocessingml/2006/main" xmlns:w14="http://schemas.microsoft.com/office/word/2010/wordml" xmlns:w15="http://schemas.microsoft.com/office/word/2012/wordml" xmlns:w16se="http://schemas.microsoft.com/office/word/2015/wordml/symex" mc:Ignorable="w14 w15 w16se">
+<w:styles xmlns:mc="http://schemas.openxmlformats.org/markup-compatibility/2006" xmlns:r="http://schemas.openxmlformats.org/officeDocument/2006/relationships" xmlns:w="http://schemas.openxmlformats.org/wordprocessingml/2006/main" xmlns:w14="http://schemas.microsoft.com/office/word/2010/wordml" xmlns:w15="http://schemas.microsoft.com/office/word/2012/wordml" xmlns:w16cex="http://schemas.microsoft.com/office/word/2018/wordml/cex" xmlns:w16cid="http://schemas.microsoft.com/office/word/2016/wordml/cid" xmlns:w16="http://schemas.microsoft.com/office/word/2018/wordml" xmlns:w16se="http://schemas.microsoft.com/office/word/2015/wordml/symex" mc:Ignorable="w14 w15 w16se w16cid w16 w16cex">
   <w:docDefaults>
     <w:rPrDefault>
       <w:rPr>
@@ -13232,7 +13328,7 @@
     </w:rPrDefault>
     <w:pPrDefault/>
   </w:docDefaults>
-  <w:latentStyles w:defLockedState="0" w:defUIPriority="0" w:defSemiHidden="0" w:defUnhideWhenUsed="0" w:defQFormat="0" w:count="371">
+  <w:latentStyles w:defLockedState="0" w:defUIPriority="0" w:defSemiHidden="0" w:defUnhideWhenUsed="0" w:defQFormat="0" w:count="376">
     <w:lsdException w:name="Normal" w:qFormat="1"/>
     <w:lsdException w:name="heading 1" w:qFormat="1"/>
     <w:lsdException w:name="heading 2" w:qFormat="1"/>
@@ -13332,7 +13428,6 @@
     <w:lsdException w:name="HTML Sample" w:semiHidden="1" w:unhideWhenUsed="1"/>
     <w:lsdException w:name="HTML Typewriter" w:semiHidden="1" w:unhideWhenUsed="1"/>
     <w:lsdException w:name="HTML Variable" w:semiHidden="1" w:unhideWhenUsed="1"/>
-    <w:lsdException w:name="Normal Table" w:semiHidden="1" w:unhideWhenUsed="1"/>
     <w:lsdException w:name="annotation subject" w:semiHidden="1" w:unhideWhenUsed="1"/>
     <w:lsdException w:name="No List" w:semiHidden="1" w:unhideWhenUsed="1"/>
     <w:lsdException w:name="Outline List 1" w:semiHidden="1" w:unhideWhenUsed="1"/>
@@ -13375,11 +13470,8 @@
     <w:lsdException w:name="Table Contemporary" w:semiHidden="1" w:unhideWhenUsed="1"/>
     <w:lsdException w:name="Table Elegant" w:semiHidden="1" w:unhideWhenUsed="1"/>
     <w:lsdException w:name="Table Professional" w:semiHidden="1" w:unhideWhenUsed="1"/>
-    <w:lsdException w:name="Table Subtle 1" w:semiHidden="1" w:unhideWhenUsed="1"/>
     <w:lsdException w:name="Table Subtle 2" w:semiHidden="1" w:unhideWhenUsed="1"/>
     <w:lsdException w:name="Table Web 1" w:semiHidden="1" w:unhideWhenUsed="1"/>
-    <w:lsdException w:name="Table Web 2" w:semiHidden="1" w:unhideWhenUsed="1"/>
-    <w:lsdException w:name="Table Web 3" w:semiHidden="1" w:unhideWhenUsed="1"/>
     <w:lsdException w:name="Balloon Text" w:semiHidden="1" w:unhideWhenUsed="1"/>
     <w:lsdException w:name="Table Grid" w:uiPriority="39"/>
     <w:lsdException w:name="Table Theme" w:semiHidden="1" w:unhideWhenUsed="1"/>
@@ -13598,6 +13690,11 @@
     <w:lsdException w:name="List Table 5 Dark Accent 6" w:uiPriority="50"/>
     <w:lsdException w:name="List Table 6 Colorful Accent 6" w:uiPriority="51"/>
     <w:lsdException w:name="List Table 7 Colorful Accent 6" w:uiPriority="52"/>
+    <w:lsdException w:name="Mention" w:semiHidden="1" w:uiPriority="99" w:unhideWhenUsed="1"/>
+    <w:lsdException w:name="Smart Hyperlink" w:semiHidden="1" w:uiPriority="99" w:unhideWhenUsed="1"/>
+    <w:lsdException w:name="Hashtag" w:semiHidden="1" w:uiPriority="99" w:unhideWhenUsed="1"/>
+    <w:lsdException w:name="Unresolved Mention" w:semiHidden="1" w:uiPriority="99" w:unhideWhenUsed="1"/>
+    <w:lsdException w:name="Smart Link" w:semiHidden="1" w:uiPriority="99" w:unhideWhenUsed="1"/>
   </w:latentStyles>
   <w:style w:type="paragraph" w:default="1" w:styleId="Normal">
     <w:name w:val="Normal"/>
@@ -15094,6 +15191,12 @@
 </file>
 
 <file path=customXml/item1.xml><?xml version="1.0" encoding="utf-8"?>
+<p:properties xmlns:p="http://schemas.microsoft.com/office/2006/metadata/properties" xmlns:xsi="http://www.w3.org/2001/XMLSchema-instance" xmlns:pc="http://schemas.microsoft.com/office/infopath/2007/PartnerControls">
+  <documentManagement/>
+</p:properties>
+</file>
+
+<file path=customXml/item2.xml><?xml version="1.0" encoding="utf-8"?>
 <?mso-contentType ?>
 <FormTemplates xmlns="http://schemas.microsoft.com/sharepoint/v3/contenttype/forms">
   <Display>DocumentLibraryForm</Display>
@@ -15102,7 +15205,7 @@
 </FormTemplates>
 </file>
 
-<file path=customXml/item2.xml><?xml version="1.0" encoding="utf-8"?>
+<file path=customXml/item3.xml><?xml version="1.0" encoding="utf-8"?>
 <ct:contentTypeSchema xmlns:ct="http://schemas.microsoft.com/office/2006/metadata/contentType" xmlns:ma="http://schemas.microsoft.com/office/2006/metadata/properties/metaAttributes" ct:_="" ma:_="" ma:contentTypeName="Document" ma:contentTypeID="0x010100C89661B33D63F14697E4D581C32BAF5E" ma:contentTypeVersion="4" ma:contentTypeDescription="Create a new document." ma:contentTypeScope="" ma:versionID="1642361c0cc2e908fc6ef5628dee731f">
   <xsd:schema xmlns:xsd="http://www.w3.org/2001/XMLSchema" xmlns:xs="http://www.w3.org/2001/XMLSchema" xmlns:p="http://schemas.microsoft.com/office/2006/metadata/properties" targetNamespace="http://schemas.microsoft.com/office/2006/metadata/properties" ma:root="true" ma:fieldsID="1dab2e3c9ece9446628f55e6a105fe53">
     <xsd:element name="properties">
@@ -15216,17 +15319,20 @@
 </ct:contentTypeSchema>
 </file>
 
-<file path=customXml/item3.xml><?xml version="1.0" encoding="utf-8"?>
-<p:properties xmlns:p="http://schemas.microsoft.com/office/2006/metadata/properties" xmlns:xsi="http://www.w3.org/2001/XMLSchema-instance" xmlns:pc="http://schemas.microsoft.com/office/infopath/2007/PartnerControls">
-  <documentManagement/>
-</p:properties>
-</file>
-
 <file path=customXml/item4.xml><?xml version="1.0" encoding="utf-8"?>
 <b:Sources xmlns:b="http://schemas.openxmlformats.org/officeDocument/2006/bibliography" xmlns="http://schemas.openxmlformats.org/officeDocument/2006/bibliography" SelectedStyle="\APA.XSL" StyleName="APA"/>
 </file>
 
 <file path=customXml/itemProps1.xml><?xml version="1.0" encoding="utf-8"?>
+<ds:datastoreItem xmlns:ds="http://schemas.openxmlformats.org/officeDocument/2006/customXml" ds:itemID="{E6AC8E77-8030-4A81-B9D3-A099480AA384}">
+  <ds:schemaRefs>
+    <ds:schemaRef ds:uri="http://schemas.microsoft.com/office/2006/metadata/properties"/>
+    <ds:schemaRef ds:uri="http://schemas.microsoft.com/office/infopath/2007/PartnerControls"/>
+  </ds:schemaRefs>
+</ds:datastoreItem>
+</file>
+
+<file path=customXml/itemProps2.xml><?xml version="1.0" encoding="utf-8"?>
 <ds:datastoreItem xmlns:ds="http://schemas.openxmlformats.org/officeDocument/2006/customXml" ds:itemID="{4504A128-BA0C-4F07-88BB-B1705B6C27EF}">
   <ds:schemaRefs>
     <ds:schemaRef ds:uri="http://schemas.microsoft.com/sharepoint/v3/contenttype/forms"/>
@@ -15234,7 +15340,7 @@
 </ds:datastoreItem>
 </file>
 
-<file path=customXml/itemProps2.xml><?xml version="1.0" encoding="utf-8"?>
+<file path=customXml/itemProps3.xml><?xml version="1.0" encoding="utf-8"?>
 <ds:datastoreItem xmlns:ds="http://schemas.openxmlformats.org/officeDocument/2006/customXml" ds:itemID="{A60C7BDB-62FC-4063-AD6F-E754BF7A7F48}">
   <ds:schemaRefs>
     <ds:schemaRef ds:uri="http://schemas.microsoft.com/office/2006/metadata/contentType"/>
@@ -15250,23 +15356,8 @@
 </ds:datastoreItem>
 </file>
 
-<file path=customXml/itemProps3.xml><?xml version="1.0" encoding="utf-8"?>
-<ds:datastoreItem xmlns:ds="http://schemas.openxmlformats.org/officeDocument/2006/customXml" ds:itemID="{E6AC8E77-8030-4A81-B9D3-A099480AA384}">
-  <ds:schemaRefs>
-    <ds:schemaRef ds:uri="http://purl.org/dc/dcmitype/"/>
-    <ds:schemaRef ds:uri="http://schemas.microsoft.com/office/infopath/2007/PartnerControls"/>
-    <ds:schemaRef ds:uri="http://schemas.microsoft.com/office/2006/documentManagement/types"/>
-    <ds:schemaRef ds:uri="http://schemas.microsoft.com/office/2006/metadata/properties"/>
-    <ds:schemaRef ds:uri="http://purl.org/dc/terms/"/>
-    <ds:schemaRef ds:uri="http://schemas.openxmlformats.org/package/2006/metadata/core-properties"/>
-    <ds:schemaRef ds:uri="http://www.w3.org/XML/1998/namespace"/>
-    <ds:schemaRef ds:uri="http://purl.org/dc/elements/1.1/"/>
-  </ds:schemaRefs>
-</ds:datastoreItem>
-</file>
-
 <file path=customXml/itemProps4.xml><?xml version="1.0" encoding="utf-8"?>
-<ds:datastoreItem xmlns:ds="http://schemas.openxmlformats.org/officeDocument/2006/customXml" ds:itemID="{893F0CBB-9667-4908-9ED4-78ED12CD0F1A}">
+<ds:datastoreItem xmlns:ds="http://schemas.openxmlformats.org/officeDocument/2006/customXml" ds:itemID="{DB1463FE-05C7-46E6-8D01-262724EE47BC}">
   <ds:schemaRefs>
     <ds:schemaRef ds:uri="http://schemas.openxmlformats.org/officeDocument/2006/bibliography"/>
   </ds:schemaRefs>

</xml_diff>